<commit_message>
Add directory listing test
</commit_message>
<xml_diff>
--- a/post/BlogPostDeploymentSecurityCheck.docx
+++ b/post/BlogPostDeploymentSecurityCheck.docx
@@ -3139,6 +3139,111 @@
           </w:p>
         </w:tc>
       </w:tr>
+      <w:tr>
+        <w:tc>
+          <w:tcPr>
+            <w:tcW w:w="1278" w:type="dxa"/>
+          </w:tcPr>
+          <w:p>
+            <w:pPr>
+              <w:pStyle w:val="Caption"/>
+              <w:rPr>
+                <w:b w:val="0"/>
+                <w:bCs w:val="0"/>
+                <w:color w:val="auto"/>
+                <w:sz w:val="22"/>
+                <w:szCs w:val="22"/>
+              </w:rPr>
+            </w:pPr>
+            <w:r>
+              <w:rPr>
+                <w:b w:val="0"/>
+                <w:bCs w:val="0"/>
+                <w:color w:val="auto"/>
+                <w:sz w:val="22"/>
+                <w:szCs w:val="22"/>
+              </w:rPr>
+              <w:t>VAL07</w:t>
+            </w:r>
+          </w:p>
+        </w:tc>
+        <w:tc>
+          <w:tcPr>
+            <w:tcW w:w="2700" w:type="dxa"/>
+          </w:tcPr>
+          <w:p>
+            <w:pPr>
+              <w:pStyle w:val="Caption"/>
+              <w:rPr>
+                <w:b w:val="0"/>
+                <w:bCs w:val="0"/>
+                <w:color w:val="auto"/>
+                <w:sz w:val="22"/>
+                <w:szCs w:val="22"/>
+              </w:rPr>
+            </w:pPr>
+            <w:r>
+              <w:rPr>
+                <w:b w:val="0"/>
+                <w:bCs w:val="0"/>
+                <w:color w:val="auto"/>
+                <w:sz w:val="22"/>
+                <w:szCs w:val="22"/>
+              </w:rPr>
+              <w:t xml:space="preserve">Ensure that </w:t>
+            </w:r>
+            <w:r>
+              <w:rPr>
+                <w:color w:val="auto"/>
+                <w:sz w:val="22"/>
+                <w:szCs w:val="22"/>
+              </w:rPr>
+              <w:t>directory listing</w:t>
+            </w:r>
+            <w:r>
+              <w:rPr>
+                <w:b w:val="0"/>
+                <w:bCs w:val="0"/>
+                <w:color w:val="auto"/>
+                <w:sz w:val="22"/>
+                <w:szCs w:val="22"/>
+              </w:rPr>
+              <w:t xml:space="preserve"> [16] is not enabled.</w:t>
+            </w:r>
+          </w:p>
+        </w:tc>
+        <w:tc>
+          <w:tcPr>
+            <w:tcW w:w="5310" w:type="dxa"/>
+          </w:tcPr>
+          <w:p>
+            <w:pPr>
+              <w:pStyle w:val="Caption"/>
+              <w:numPr>
+                <w:ilvl w:val="0"/>
+                <w:numId w:val="7"/>
+              </w:numPr>
+              <w:rPr>
+                <w:b w:val="0"/>
+                <w:bCs w:val="0"/>
+                <w:color w:val="auto"/>
+                <w:sz w:val="22"/>
+                <w:szCs w:val="22"/>
+              </w:rPr>
+            </w:pPr>
+            <w:r>
+              <w:rPr>
+                <w:b w:val="0"/>
+                <w:bCs w:val="0"/>
+                <w:color w:val="auto"/>
+                <w:sz w:val="22"/>
+                <w:szCs w:val="22"/>
+              </w:rPr>
+              <w:t>Curl combined with some bash commands.</w:t>
+            </w:r>
+          </w:p>
+        </w:tc>
+      </w:tr>
     </w:tbl>
     <w:p>
       <w:pPr>
@@ -3157,6 +3262,7 @@
         <w:pStyle w:val="Heading1"/>
       </w:pPr>
       <w:r>
+        <w:lastRenderedPageBreak/>
         <w:t>Proof of concept</w:t>
       </w:r>
     </w:p>
@@ -3345,7 +3451,6 @@
           <w:sz w:val="22"/>
           <w:szCs w:val="22"/>
         </w:rPr>
-        <w:lastRenderedPageBreak/>
         <w:t xml:space="preserve">Below is </w:t>
       </w:r>
       <w:r>
@@ -3530,6 +3635,9 @@
         <w:jc w:val="center"/>
       </w:pPr>
       <w:r>
+        <w:rPr>
+          <w:noProof/>
+        </w:rPr>
         <w:drawing>
           <wp:inline distT="0" distB="0" distL="0" distR="0" wp14:anchorId="7384014C" wp14:editId="50875881">
             <wp:extent cx="4244936" cy="1928812"/>
@@ -3833,6 +3941,7 @@
         <w:pStyle w:val="Heading1"/>
       </w:pPr>
       <w:r>
+        <w:lastRenderedPageBreak/>
         <w:t>Increase the maintainability</w:t>
       </w:r>
     </w:p>
@@ -3883,11 +3992,7 @@
         <w:t xml:space="preserve"> (in </w:t>
       </w:r>
       <w:r>
-        <w:t xml:space="preserve">addition to </w:t>
-      </w:r>
-      <w:r>
-        <w:lastRenderedPageBreak/>
-        <w:t>be</w:t>
+        <w:t>addition to be</w:t>
       </w:r>
       <w:r>
         <w:t>ing</w:t>
@@ -4055,6 +4160,9 @@
         <w:jc w:val="center"/>
       </w:pPr>
       <w:r>
+        <w:rPr>
+          <w:noProof/>
+        </w:rPr>
         <w:drawing>
           <wp:inline distT="0" distB="0" distL="0" distR="0" wp14:anchorId="4C773A8B" wp14:editId="7F3C3EE2">
             <wp:extent cx="5760720" cy="1370330"/>
@@ -4520,6 +4628,7 @@
     </w:p>
     <w:p>
       <w:r>
+        <w:lastRenderedPageBreak/>
         <w:t xml:space="preserve">After the </w:t>
       </w:r>
       <w:r>
@@ -4561,7 +4670,6 @@
         <w:pStyle w:val="Heading1"/>
       </w:pPr>
       <w:r>
-        <w:lastRenderedPageBreak/>
         <w:t>Conclusion</w:t>
       </w:r>
     </w:p>
@@ -4994,11 +5102,37 @@
     <w:p>
       <w:pPr>
         <w:pStyle w:val="ListParagraph"/>
+        <w:numPr>
+          <w:ilvl w:val="0"/>
+          <w:numId w:val="4"/>
+        </w:numPr>
+      </w:pPr>
+      <w:hyperlink r:id="rId44" w:history="1">
+        <w:r>
+          <w:rPr>
+            <w:rStyle w:val="Hyperlink"/>
+          </w:rPr>
+          <w:t>https://portswigger.net/kb/issues/00600100_directory-listing</w:t>
+        </w:r>
+      </w:hyperlink>
+    </w:p>
+    <w:p>
+      <w:pPr>
+        <w:pStyle w:val="ListParagraph"/>
+        <w:numPr>
+          <w:ilvl w:val="0"/>
+          <w:numId w:val="4"/>
+        </w:numPr>
+      </w:pPr>
+    </w:p>
+    <w:p>
+      <w:pPr>
+        <w:pStyle w:val="ListParagraph"/>
       </w:pPr>
     </w:p>
     <w:p/>
     <w:sectPr>
-      <w:footerReference w:type="default" r:id="rId44"/>
+      <w:footerReference w:type="default" r:id="rId45"/>
       <w:pgSz w:w="11906" w:h="16838"/>
       <w:pgMar w:top="1417" w:right="1417" w:bottom="1417" w:left="1417" w:header="708" w:footer="708" w:gutter="0"/>
       <w:cols w:space="708"/>
@@ -7149,10 +7283,6 @@
 </file>
 
 <file path=customXml/item1.xml><?xml version="1.0" encoding="utf-8"?>
-<b:Sources xmlns:b="http://schemas.openxmlformats.org/officeDocument/2006/bibliography" xmlns="http://schemas.openxmlformats.org/officeDocument/2006/bibliography" SelectedStyle="\APA.XSL" StyleName="APA"/>
-</file>
-
-<file path=customXml/item2.xml><?xml version="1.0" encoding="utf-8"?>
 <p:properties xmlns:p="http://schemas.microsoft.com/office/2006/metadata/properties" xmlns:xsi="http://www.w3.org/2001/XMLSchema-instance" xmlns:pc="http://schemas.microsoft.com/office/infopath/2007/PartnerControls">
   <documentManagement>
     <Attachedfiles xmlns="02b48c24-590e-4651-bf89-1c80665057f0" xsi:nil="true"/>
@@ -7170,7 +7300,20 @@
 </p:properties>
 </file>
 
+<file path=customXml/item2.xml><?xml version="1.0" encoding="utf-8"?>
+<b:Sources xmlns:b="http://schemas.openxmlformats.org/officeDocument/2006/bibliography" xmlns="http://schemas.openxmlformats.org/officeDocument/2006/bibliography" SelectedStyle="\APA.XSL" StyleName="APA"/>
+</file>
+
 <file path=customXml/item3.xml><?xml version="1.0" encoding="utf-8"?>
+<?mso-contentType ?>
+<FormTemplates xmlns="http://schemas.microsoft.com/sharepoint/v3/contenttype/forms">
+  <Display>DocumentLibraryForm</Display>
+  <Edit>DocumentLibraryForm</Edit>
+  <New>DocumentLibraryForm</New>
+</FormTemplates>
+</file>
+
+<file path=customXml/item4.xml><?xml version="1.0" encoding="utf-8"?>
 <ct:contentTypeSchema xmlns:ct="http://schemas.microsoft.com/office/2006/metadata/contentType" xmlns:ma="http://schemas.microsoft.com/office/2006/metadata/properties/metaAttributes" ct:_="" ma:_="" ma:contentTypeName="Document" ma:contentTypeID="0x010100D983B229F8E35C4A95B140C0CAE258D8" ma:contentTypeVersion="22" ma:contentTypeDescription="Create a new document." ma:contentTypeScope="" ma:versionID="0b312da83f90bd18c7a7e269dfd1948c">
   <xsd:schema xmlns:xsd="http://www.w3.org/2001/XMLSchema" xmlns:xs="http://www.w3.org/2001/XMLSchema" xmlns:p="http://schemas.microsoft.com/office/2006/metadata/properties" xmlns:ns2="02b48c24-590e-4651-bf89-1c80665057f0" xmlns:ns3="f7d6c834-d54a-4408-aea7-02ec44eac55e" targetNamespace="http://schemas.microsoft.com/office/2006/metadata/properties" ma:root="true" ma:fieldsID="70b01f6ff2cb07b0a4aab1f572d5276a" ns2:_="" ns3:_="">
     <xsd:import namespace="02b48c24-590e-4651-bf89-1c80665057f0"/>
@@ -7420,24 +7563,7 @@
 </ct:contentTypeSchema>
 </file>
 
-<file path=customXml/item4.xml><?xml version="1.0" encoding="utf-8"?>
-<?mso-contentType ?>
-<FormTemplates xmlns="http://schemas.microsoft.com/sharepoint/v3/contenttype/forms">
-  <Display>DocumentLibraryForm</Display>
-  <Edit>DocumentLibraryForm</Edit>
-  <New>DocumentLibraryForm</New>
-</FormTemplates>
-</file>
-
 <file path=customXml/itemProps1.xml><?xml version="1.0" encoding="utf-8"?>
-<ds:datastoreItem xmlns:ds="http://schemas.openxmlformats.org/officeDocument/2006/customXml" ds:itemID="{091E5545-3A12-4793-B338-B5027C424624}">
-  <ds:schemaRefs>
-    <ds:schemaRef ds:uri="http://schemas.openxmlformats.org/officeDocument/2006/bibliography"/>
-  </ds:schemaRefs>
-</ds:datastoreItem>
-</file>
-
-<file path=customXml/itemProps2.xml><?xml version="1.0" encoding="utf-8"?>
 <ds:datastoreItem xmlns:ds="http://schemas.openxmlformats.org/officeDocument/2006/customXml" ds:itemID="{A13D6032-54F5-401F-81EB-B3F8B3B9E4B4}">
   <ds:schemaRefs>
     <ds:schemaRef ds:uri="http://schemas.microsoft.com/office/2006/metadata/properties"/>
@@ -7447,7 +7573,23 @@
 </ds:datastoreItem>
 </file>
 
+<file path=customXml/itemProps2.xml><?xml version="1.0" encoding="utf-8"?>
+<ds:datastoreItem xmlns:ds="http://schemas.openxmlformats.org/officeDocument/2006/customXml" ds:itemID="{091E5545-3A12-4793-B338-B5027C424624}">
+  <ds:schemaRefs>
+    <ds:schemaRef ds:uri="http://schemas.openxmlformats.org/officeDocument/2006/bibliography"/>
+  </ds:schemaRefs>
+</ds:datastoreItem>
+</file>
+
 <file path=customXml/itemProps3.xml><?xml version="1.0" encoding="utf-8"?>
+<ds:datastoreItem xmlns:ds="http://schemas.openxmlformats.org/officeDocument/2006/customXml" ds:itemID="{B3A059B6-1361-4E2B-85AF-A77B49B85E11}">
+  <ds:schemaRefs>
+    <ds:schemaRef ds:uri="http://schemas.microsoft.com/sharepoint/v3/contenttype/forms"/>
+  </ds:schemaRefs>
+</ds:datastoreItem>
+</file>
+
+<file path=customXml/itemProps4.xml><?xml version="1.0" encoding="utf-8"?>
 <ds:datastoreItem xmlns:ds="http://schemas.openxmlformats.org/officeDocument/2006/customXml" ds:itemID="{DDDA71DF-085C-47C2-8B4C-9D24A7E79D2D}">
   <ds:schemaRefs>
     <ds:schemaRef ds:uri="http://schemas.microsoft.com/office/2006/metadata/contentType"/>
@@ -7464,12 +7606,4 @@
     <ds:schemaRef ds:uri="http://schemas.microsoft.com/internal/obd"/>
   </ds:schemaRefs>
 </ds:datastoreItem>
-</file>
-
-<file path=customXml/itemProps4.xml><?xml version="1.0" encoding="utf-8"?>
-<ds:datastoreItem xmlns:ds="http://schemas.openxmlformats.org/officeDocument/2006/customXml" ds:itemID="{B3A059B6-1361-4E2B-85AF-A77B49B85E11}">
-  <ds:schemaRefs>
-    <ds:schemaRef ds:uri="http://schemas.microsoft.com/sharepoint/v3/contenttype/forms"/>
-  </ds:schemaRefs>
-</ds:datastoreItem>
 </file>
</xml_diff>

<commit_message>
Continue the blog post
</commit_message>
<xml_diff>
--- a/post/BlogPostDeploymentSecurityCheck.docx
+++ b/post/BlogPostDeploymentSecurityCheck.docx
@@ -157,7 +157,19 @@
         <w:rPr>
           <w:b/>
         </w:rPr>
-        <w:t>publicly released along with this</w:t>
+        <w:t>publicly released along</w:t>
+      </w:r>
+      <w:r>
+        <w:rPr>
+          <w:b/>
+        </w:rPr>
+        <w:t>side</w:t>
+      </w:r>
+      <w:r>
+        <w:rPr>
+          <w:b/>
+        </w:rPr>
+        <w:t xml:space="preserve"> with this</w:t>
       </w:r>
       <w:r>
         <w:rPr>
@@ -285,10 +297,37 @@
         <w:rPr>
           <w:b/>
         </w:rPr>
-        <w:t>Note:</w:t>
-      </w:r>
-      <w:r>
-        <w:t xml:space="preserve"> In the content below, all figure captions refer to the image file that Mathilde must </w:t>
+        <w:t>Note</w:t>
+      </w:r>
+      <w:r>
+        <w:rPr>
+          <w:b/>
+        </w:rPr>
+        <w:t>s about the content below</w:t>
+      </w:r>
+      <w:r>
+        <w:rPr>
+          <w:b/>
+        </w:rPr>
+        <w:t>:</w:t>
+      </w:r>
+      <w:r>
+        <w:t xml:space="preserve"> </w:t>
+      </w:r>
+    </w:p>
+    <w:p>
+      <w:pPr>
+        <w:pStyle w:val="ListParagraph"/>
+        <w:numPr>
+          <w:ilvl w:val="0"/>
+          <w:numId w:val="9"/>
+        </w:numPr>
+      </w:pPr>
+      <w:r>
+        <w:t>A</w:t>
+      </w:r>
+      <w:r>
+        <w:t xml:space="preserve">ll figure captions refer to the image file that Mathilde must </w:t>
       </w:r>
       <w:r>
         <w:t>use</w:t>
@@ -311,6 +350,20 @@
       <w:r>
         <w:t xml:space="preserve"> not describe the figure.</w:t>
       </w:r>
+    </w:p>
+    <w:p>
+      <w:pPr>
+        <w:pStyle w:val="ListParagraph"/>
+        <w:numPr>
+          <w:ilvl w:val="0"/>
+          <w:numId w:val="9"/>
+        </w:numPr>
+      </w:pPr>
+      <w:r>
+        <w:t>Pipeline flows are represented vertically to prevent any horizontal scrollbar when rendered on the blog post.</w:t>
+      </w:r>
+    </w:p>
+    <w:p>
       <w:r>
         <w:br w:type="page"/>
       </w:r>
@@ -3258,6 +3311,35 @@
       </w:pPr>
     </w:p>
     <w:p>
+      <w:r>
+        <w:t xml:space="preserve">The validations above </w:t>
+      </w:r>
+      <w:r>
+        <w:t xml:space="preserve">are a good foundation to start implementing a “post deployment </w:t>
+      </w:r>
+      <w:r>
+        <w:t>Test”</w:t>
+      </w:r>
+      <w:r>
+        <w:t xml:space="preserve"> step in a continuous deployment pipeline</w:t>
+      </w:r>
+      <w:r>
+        <w:t xml:space="preserve">. They are straightforward and </w:t>
+      </w:r>
+      <w:r>
+        <w:t xml:space="preserve">provide </w:t>
+      </w:r>
+      <w:r>
+        <w:t>a rapid overview</w:t>
+      </w:r>
+      <w:r>
+        <w:t xml:space="preserve"> after a deployment</w:t>
+      </w:r>
+      <w:r>
+        <w:t>.</w:t>
+      </w:r>
+    </w:p>
+    <w:p>
       <w:pPr>
         <w:pStyle w:val="Heading1"/>
       </w:pPr>
@@ -3626,23 +3708,14 @@
     </w:p>
     <w:p>
       <w:pPr>
-        <w:pStyle w:val="Caption"/>
         <w:jc w:val="center"/>
       </w:pPr>
-    </w:p>
-    <w:p>
-      <w:pPr>
-        <w:jc w:val="center"/>
-      </w:pPr>
-      <w:r>
-        <w:rPr>
-          <w:noProof/>
-        </w:rPr>
+      <w:r>
         <w:drawing>
-          <wp:inline distT="0" distB="0" distL="0" distR="0" wp14:anchorId="7384014C" wp14:editId="50875881">
-            <wp:extent cx="4244936" cy="1928812"/>
-            <wp:effectExtent l="38100" t="38100" r="99060" b="90805"/>
-            <wp:docPr id="7" name="Picture 7" descr="Text&#10;&#10;Description automatically generated"/>
+          <wp:inline distT="0" distB="0" distL="0" distR="0" wp14:anchorId="69626FE8" wp14:editId="76EFCBFF">
+            <wp:extent cx="4153306" cy="2133600"/>
+            <wp:effectExtent l="38100" t="38100" r="95250" b="95250"/>
+            <wp:docPr id="1" name="Picture 1" descr="Text&#10;&#10;Description automatically generated"/>
             <wp:cNvGraphicFramePr>
               <a:graphicFrameLocks xmlns:a="http://schemas.openxmlformats.org/drawingml/2006/main" noChangeAspect="1"/>
             </wp:cNvGraphicFramePr>
@@ -3650,7 +3723,7 @@
               <a:graphicData uri="http://schemas.openxmlformats.org/drawingml/2006/picture">
                 <pic:pic xmlns:pic="http://schemas.openxmlformats.org/drawingml/2006/picture">
                   <pic:nvPicPr>
-                    <pic:cNvPr id="7" name="Picture 7" descr="Text&#10;&#10;Description automatically generated"/>
+                    <pic:cNvPr id="1" name="Picture 1" descr="Text&#10;&#10;Description automatically generated"/>
                     <pic:cNvPicPr/>
                   </pic:nvPicPr>
                   <pic:blipFill>
@@ -3662,7 +3735,7 @@
                   <pic:spPr>
                     <a:xfrm>
                       <a:off x="0" y="0"/>
-                      <a:ext cx="4281795" cy="1945560"/>
+                      <a:ext cx="4159719" cy="2136894"/>
                     </a:xfrm>
                     <a:prstGeom prst="rect">
                       <a:avLst/>
@@ -3749,14 +3822,11 @@
         <w:jc w:val="center"/>
       </w:pPr>
       <w:r>
-        <w:rPr>
-          <w:noProof/>
-        </w:rPr>
         <w:drawing>
-          <wp:inline distT="0" distB="0" distL="0" distR="0" wp14:anchorId="13D38567" wp14:editId="3D97FEFB">
-            <wp:extent cx="2793494" cy="1932536"/>
-            <wp:effectExtent l="38100" t="38100" r="102235" b="86995"/>
-            <wp:docPr id="1" name="Picture 1" descr="A screenshot of a computer&#10;&#10;Description automatically generated with medium confidence"/>
+          <wp:inline distT="0" distB="0" distL="0" distR="0" wp14:anchorId="4547B07B" wp14:editId="6454CDB7">
+            <wp:extent cx="2953674" cy="1979535"/>
+            <wp:effectExtent l="38100" t="38100" r="94615" b="97155"/>
+            <wp:docPr id="4" name="Picture 4" descr="Text&#10;&#10;Description automatically generated"/>
             <wp:cNvGraphicFramePr>
               <a:graphicFrameLocks xmlns:a="http://schemas.openxmlformats.org/drawingml/2006/main" noChangeAspect="1"/>
             </wp:cNvGraphicFramePr>
@@ -3764,7 +3834,7 @@
               <a:graphicData uri="http://schemas.openxmlformats.org/drawingml/2006/picture">
                 <pic:pic xmlns:pic="http://schemas.openxmlformats.org/drawingml/2006/picture">
                   <pic:nvPicPr>
-                    <pic:cNvPr id="1" name="Picture 1" descr="A screenshot of a computer&#10;&#10;Description automatically generated with medium confidence"/>
+                    <pic:cNvPr id="4" name="Picture 4" descr="Text&#10;&#10;Description automatically generated"/>
                     <pic:cNvPicPr/>
                   </pic:nvPicPr>
                   <pic:blipFill>
@@ -3776,7 +3846,7 @@
                   <pic:spPr>
                     <a:xfrm>
                       <a:off x="0" y="0"/>
-                      <a:ext cx="2809476" cy="1943592"/>
+                      <a:ext cx="2973289" cy="1992681"/>
                     </a:xfrm>
                     <a:prstGeom prst="rect">
                       <a:avLst/>
@@ -4024,15 +4094,15 @@
       <w:r>
         <w:t xml:space="preserve"> like </w:t>
       </w:r>
-      <w:proofErr w:type="spellStart"/>
-      <w:r>
-        <w:rPr>
-          <w:i/>
-          <w:iCs/>
-        </w:rPr>
+      <w:r>
+        <w:t>“</w:t>
+      </w:r>
+      <w:r>
         <w:t>testssl</w:t>
       </w:r>
-      <w:proofErr w:type="spellEnd"/>
+      <w:r>
+        <w:t>”</w:t>
+      </w:r>
       <w:r>
         <w:t xml:space="preserve"> for example</w:t>
       </w:r>
@@ -4346,7 +4416,13 @@
         <w:t>G</w:t>
       </w:r>
       <w:r>
-        <w:t xml:space="preserve">o </w:t>
+        <w:t>o</w:t>
+      </w:r>
+      <w:r>
+        <w:t>ing</w:t>
+      </w:r>
+      <w:r>
+        <w:t xml:space="preserve"> </w:t>
       </w:r>
       <w:r>
         <w:t>F</w:t>
@@ -4354,6 +4430,12 @@
       <w:r>
         <w:t>urther</w:t>
       </w:r>
+      <w:r>
+        <w:t xml:space="preserve">, </w:t>
+      </w:r>
+      <w:r>
+        <w:t>additional suggestion of security validations</w:t>
+      </w:r>
     </w:p>
     <w:p>
       <w:r>
@@ -4420,7 +4502,13 @@
         <w:t xml:space="preserve"> if the application </w:t>
       </w:r>
       <w:r>
-        <w:t xml:space="preserve">is based on a product. To </w:t>
+        <w:t>is based on a product</w:t>
+      </w:r>
+      <w:r>
+        <w:t xml:space="preserve"> (for example the application is a custom module of a Content Management System)</w:t>
+      </w:r>
+      <w:r>
+        <w:t xml:space="preserve">. To </w:t>
       </w:r>
       <w:r>
         <w:t>achieve</w:t>
@@ -4497,13 +4585,15 @@
         <w:t xml:space="preserve">Below is an example of usage of </w:t>
       </w:r>
       <w:r>
-        <w:rPr>
-          <w:i/>
-          <w:iCs/>
-        </w:rPr>
+        <w:t>“</w:t>
+      </w:r>
+      <w:r>
         <w:t>nuclei</w:t>
       </w:r>
       <w:r>
+        <w:t>”</w:t>
+      </w:r>
+      <w:r>
         <w:t xml:space="preserve"> to identify every login </w:t>
       </w:r>
       <w:r>
@@ -4525,11 +4615,13 @@
         <w:t xml:space="preserve">” [14] instruct </w:t>
       </w:r>
       <w:r>
-        <w:rPr>
-          <w:i/>
-          <w:iCs/>
-        </w:rPr>
+        <w:t>“</w:t>
+      </w:r>
+      <w:r>
         <w:t>nuclei</w:t>
+      </w:r>
+      <w:r>
+        <w:t>”</w:t>
       </w:r>
       <w:r>
         <w:t xml:space="preserve"> to apply all templates in charge of such detection</w:t>
@@ -4602,6 +4694,7 @@
         <w:jc w:val="center"/>
       </w:pPr>
       <w:r>
+        <w:lastRenderedPageBreak/>
         <w:t xml:space="preserve">Figure </w:t>
       </w:r>
       <w:r>
@@ -4628,7 +4721,6 @@
     </w:p>
     <w:p>
       <w:r>
-        <w:lastRenderedPageBreak/>
         <w:t xml:space="preserve">After the </w:t>
       </w:r>
       <w:r>
@@ -4662,7 +4754,13 @@
         <w:t>identified,</w:t>
       </w:r>
       <w:r>
-        <w:t xml:space="preserve"> then the file empty.</w:t>
+        <w:t xml:space="preserve"> then the file </w:t>
+      </w:r>
+      <w:r>
+        <w:t xml:space="preserve">is </w:t>
+      </w:r>
+      <w:r>
+        <w:t>empty.</w:t>
       </w:r>
     </w:p>
     <w:p>
@@ -6099,6 +6197,119 @@
     </w:lvl>
   </w:abstractNum>
   <w:abstractNum w:abstractNumId="7" w15:restartNumberingAfterBreak="0">
+    <w:nsid w:val="663F5E6A"/>
+    <w:multiLevelType w:val="hybridMultilevel"/>
+    <w:tmpl w:val="98D81590"/>
+    <w:lvl w:ilvl="0" w:tplc="04090001">
+      <w:start w:val="1"/>
+      <w:numFmt w:val="bullet"/>
+      <w:lvlText w:val=""/>
+      <w:lvlJc w:val="left"/>
+      <w:pPr>
+        <w:ind w:left="720" w:hanging="360"/>
+      </w:pPr>
+      <w:rPr>
+        <w:rFonts w:ascii="Symbol" w:hAnsi="Symbol" w:hint="default"/>
+      </w:rPr>
+    </w:lvl>
+    <w:lvl w:ilvl="1" w:tplc="04090003" w:tentative="1">
+      <w:start w:val="1"/>
+      <w:numFmt w:val="bullet"/>
+      <w:lvlText w:val="o"/>
+      <w:lvlJc w:val="left"/>
+      <w:pPr>
+        <w:ind w:left="1440" w:hanging="360"/>
+      </w:pPr>
+      <w:rPr>
+        <w:rFonts w:ascii="Courier New" w:hAnsi="Courier New" w:cs="Courier New" w:hint="default"/>
+      </w:rPr>
+    </w:lvl>
+    <w:lvl w:ilvl="2" w:tplc="04090005" w:tentative="1">
+      <w:start w:val="1"/>
+      <w:numFmt w:val="bullet"/>
+      <w:lvlText w:val=""/>
+      <w:lvlJc w:val="left"/>
+      <w:pPr>
+        <w:ind w:left="2160" w:hanging="360"/>
+      </w:pPr>
+      <w:rPr>
+        <w:rFonts w:ascii="Wingdings" w:hAnsi="Wingdings" w:hint="default"/>
+      </w:rPr>
+    </w:lvl>
+    <w:lvl w:ilvl="3" w:tplc="04090001" w:tentative="1">
+      <w:start w:val="1"/>
+      <w:numFmt w:val="bullet"/>
+      <w:lvlText w:val=""/>
+      <w:lvlJc w:val="left"/>
+      <w:pPr>
+        <w:ind w:left="2880" w:hanging="360"/>
+      </w:pPr>
+      <w:rPr>
+        <w:rFonts w:ascii="Symbol" w:hAnsi="Symbol" w:hint="default"/>
+      </w:rPr>
+    </w:lvl>
+    <w:lvl w:ilvl="4" w:tplc="04090003" w:tentative="1">
+      <w:start w:val="1"/>
+      <w:numFmt w:val="bullet"/>
+      <w:lvlText w:val="o"/>
+      <w:lvlJc w:val="left"/>
+      <w:pPr>
+        <w:ind w:left="3600" w:hanging="360"/>
+      </w:pPr>
+      <w:rPr>
+        <w:rFonts w:ascii="Courier New" w:hAnsi="Courier New" w:cs="Courier New" w:hint="default"/>
+      </w:rPr>
+    </w:lvl>
+    <w:lvl w:ilvl="5" w:tplc="04090005" w:tentative="1">
+      <w:start w:val="1"/>
+      <w:numFmt w:val="bullet"/>
+      <w:lvlText w:val=""/>
+      <w:lvlJc w:val="left"/>
+      <w:pPr>
+        <w:ind w:left="4320" w:hanging="360"/>
+      </w:pPr>
+      <w:rPr>
+        <w:rFonts w:ascii="Wingdings" w:hAnsi="Wingdings" w:hint="default"/>
+      </w:rPr>
+    </w:lvl>
+    <w:lvl w:ilvl="6" w:tplc="04090001" w:tentative="1">
+      <w:start w:val="1"/>
+      <w:numFmt w:val="bullet"/>
+      <w:lvlText w:val=""/>
+      <w:lvlJc w:val="left"/>
+      <w:pPr>
+        <w:ind w:left="5040" w:hanging="360"/>
+      </w:pPr>
+      <w:rPr>
+        <w:rFonts w:ascii="Symbol" w:hAnsi="Symbol" w:hint="default"/>
+      </w:rPr>
+    </w:lvl>
+    <w:lvl w:ilvl="7" w:tplc="04090003" w:tentative="1">
+      <w:start w:val="1"/>
+      <w:numFmt w:val="bullet"/>
+      <w:lvlText w:val="o"/>
+      <w:lvlJc w:val="left"/>
+      <w:pPr>
+        <w:ind w:left="5760" w:hanging="360"/>
+      </w:pPr>
+      <w:rPr>
+        <w:rFonts w:ascii="Courier New" w:hAnsi="Courier New" w:cs="Courier New" w:hint="default"/>
+      </w:rPr>
+    </w:lvl>
+    <w:lvl w:ilvl="8" w:tplc="04090005" w:tentative="1">
+      <w:start w:val="1"/>
+      <w:numFmt w:val="bullet"/>
+      <w:lvlText w:val=""/>
+      <w:lvlJc w:val="left"/>
+      <w:pPr>
+        <w:ind w:left="6480" w:hanging="360"/>
+      </w:pPr>
+      <w:rPr>
+        <w:rFonts w:ascii="Wingdings" w:hAnsi="Wingdings" w:hint="default"/>
+      </w:rPr>
+    </w:lvl>
+  </w:abstractNum>
+  <w:abstractNum w:abstractNumId="8" w15:restartNumberingAfterBreak="0">
     <w:nsid w:val="7B9A079D"/>
     <w:multiLevelType w:val="hybridMultilevel"/>
     <w:tmpl w:val="6DBC5EA4"/>
@@ -6227,13 +6438,16 @@
     <w:abstractNumId w:val="3"/>
   </w:num>
   <w:num w:numId="6">
-    <w:abstractNumId w:val="7"/>
+    <w:abstractNumId w:val="8"/>
   </w:num>
   <w:num w:numId="7">
     <w:abstractNumId w:val="4"/>
   </w:num>
   <w:num w:numId="8">
     <w:abstractNumId w:val="2"/>
+  </w:num>
+  <w:num w:numId="9">
+    <w:abstractNumId w:val="7"/>
   </w:num>
 </w:numbering>
 </file>
@@ -7283,6 +7497,10 @@
 </file>
 
 <file path=customXml/item1.xml><?xml version="1.0" encoding="utf-8"?>
+<b:Sources xmlns:b="http://schemas.openxmlformats.org/officeDocument/2006/bibliography" xmlns="http://schemas.openxmlformats.org/officeDocument/2006/bibliography" SelectedStyle="\APA.XSL" StyleName="APA"/>
+</file>
+
+<file path=customXml/item2.xml><?xml version="1.0" encoding="utf-8"?>
 <p:properties xmlns:p="http://schemas.microsoft.com/office/2006/metadata/properties" xmlns:xsi="http://www.w3.org/2001/XMLSchema-instance" xmlns:pc="http://schemas.microsoft.com/office/infopath/2007/PartnerControls">
   <documentManagement>
     <Attachedfiles xmlns="02b48c24-590e-4651-bf89-1c80665057f0" xsi:nil="true"/>
@@ -7300,20 +7518,7 @@
 </p:properties>
 </file>
 
-<file path=customXml/item2.xml><?xml version="1.0" encoding="utf-8"?>
-<b:Sources xmlns:b="http://schemas.openxmlformats.org/officeDocument/2006/bibliography" xmlns="http://schemas.openxmlformats.org/officeDocument/2006/bibliography" SelectedStyle="\APA.XSL" StyleName="APA"/>
-</file>
-
 <file path=customXml/item3.xml><?xml version="1.0" encoding="utf-8"?>
-<?mso-contentType ?>
-<FormTemplates xmlns="http://schemas.microsoft.com/sharepoint/v3/contenttype/forms">
-  <Display>DocumentLibraryForm</Display>
-  <Edit>DocumentLibraryForm</Edit>
-  <New>DocumentLibraryForm</New>
-</FormTemplates>
-</file>
-
-<file path=customXml/item4.xml><?xml version="1.0" encoding="utf-8"?>
 <ct:contentTypeSchema xmlns:ct="http://schemas.microsoft.com/office/2006/metadata/contentType" xmlns:ma="http://schemas.microsoft.com/office/2006/metadata/properties/metaAttributes" ct:_="" ma:_="" ma:contentTypeName="Document" ma:contentTypeID="0x010100D983B229F8E35C4A95B140C0CAE258D8" ma:contentTypeVersion="22" ma:contentTypeDescription="Create a new document." ma:contentTypeScope="" ma:versionID="0b312da83f90bd18c7a7e269dfd1948c">
   <xsd:schema xmlns:xsd="http://www.w3.org/2001/XMLSchema" xmlns:xs="http://www.w3.org/2001/XMLSchema" xmlns:p="http://schemas.microsoft.com/office/2006/metadata/properties" xmlns:ns2="02b48c24-590e-4651-bf89-1c80665057f0" xmlns:ns3="f7d6c834-d54a-4408-aea7-02ec44eac55e" targetNamespace="http://schemas.microsoft.com/office/2006/metadata/properties" ma:root="true" ma:fieldsID="70b01f6ff2cb07b0a4aab1f572d5276a" ns2:_="" ns3:_="">
     <xsd:import namespace="02b48c24-590e-4651-bf89-1c80665057f0"/>
@@ -7563,7 +7768,24 @@
 </ct:contentTypeSchema>
 </file>
 
+<file path=customXml/item4.xml><?xml version="1.0" encoding="utf-8"?>
+<?mso-contentType ?>
+<FormTemplates xmlns="http://schemas.microsoft.com/sharepoint/v3/contenttype/forms">
+  <Display>DocumentLibraryForm</Display>
+  <Edit>DocumentLibraryForm</Edit>
+  <New>DocumentLibraryForm</New>
+</FormTemplates>
+</file>
+
 <file path=customXml/itemProps1.xml><?xml version="1.0" encoding="utf-8"?>
+<ds:datastoreItem xmlns:ds="http://schemas.openxmlformats.org/officeDocument/2006/customXml" ds:itemID="{091E5545-3A12-4793-B338-B5027C424624}">
+  <ds:schemaRefs>
+    <ds:schemaRef ds:uri="http://schemas.openxmlformats.org/officeDocument/2006/bibliography"/>
+  </ds:schemaRefs>
+</ds:datastoreItem>
+</file>
+
+<file path=customXml/itemProps2.xml><?xml version="1.0" encoding="utf-8"?>
 <ds:datastoreItem xmlns:ds="http://schemas.openxmlformats.org/officeDocument/2006/customXml" ds:itemID="{A13D6032-54F5-401F-81EB-B3F8B3B9E4B4}">
   <ds:schemaRefs>
     <ds:schemaRef ds:uri="http://schemas.microsoft.com/office/2006/metadata/properties"/>
@@ -7573,23 +7795,7 @@
 </ds:datastoreItem>
 </file>
 
-<file path=customXml/itemProps2.xml><?xml version="1.0" encoding="utf-8"?>
-<ds:datastoreItem xmlns:ds="http://schemas.openxmlformats.org/officeDocument/2006/customXml" ds:itemID="{091E5545-3A12-4793-B338-B5027C424624}">
-  <ds:schemaRefs>
-    <ds:schemaRef ds:uri="http://schemas.openxmlformats.org/officeDocument/2006/bibliography"/>
-  </ds:schemaRefs>
-</ds:datastoreItem>
-</file>
-
 <file path=customXml/itemProps3.xml><?xml version="1.0" encoding="utf-8"?>
-<ds:datastoreItem xmlns:ds="http://schemas.openxmlformats.org/officeDocument/2006/customXml" ds:itemID="{B3A059B6-1361-4E2B-85AF-A77B49B85E11}">
-  <ds:schemaRefs>
-    <ds:schemaRef ds:uri="http://schemas.microsoft.com/sharepoint/v3/contenttype/forms"/>
-  </ds:schemaRefs>
-</ds:datastoreItem>
-</file>
-
-<file path=customXml/itemProps4.xml><?xml version="1.0" encoding="utf-8"?>
 <ds:datastoreItem xmlns:ds="http://schemas.openxmlformats.org/officeDocument/2006/customXml" ds:itemID="{DDDA71DF-085C-47C2-8B4C-9D24A7E79D2D}">
   <ds:schemaRefs>
     <ds:schemaRef ds:uri="http://schemas.microsoft.com/office/2006/metadata/contentType"/>
@@ -7606,4 +7812,12 @@
     <ds:schemaRef ds:uri="http://schemas.microsoft.com/internal/obd"/>
   </ds:schemaRefs>
 </ds:datastoreItem>
+</file>
+
+<file path=customXml/itemProps4.xml><?xml version="1.0" encoding="utf-8"?>
+<ds:datastoreItem xmlns:ds="http://schemas.openxmlformats.org/officeDocument/2006/customXml" ds:itemID="{B3A059B6-1361-4E2B-85AF-A77B49B85E11}">
+  <ds:schemaRefs>
+    <ds:schemaRef ds:uri="http://schemas.microsoft.com/sharepoint/v3/contenttype/forms"/>
+  </ds:schemaRefs>
+</ds:datastoreItem>
 </file>
</xml_diff>

<commit_message>
Add section: Going beyond the application itself
</commit_message>
<xml_diff>
--- a/post/BlogPostDeploymentSecurityCheck.docx
+++ b/post/BlogPostDeploymentSecurityCheck.docx
@@ -5055,26 +5055,517 @@
       </w:r>
     </w:p>
     <w:p>
-      <w:r>
-        <w:rPr>
-          <w:highlight w:val="yellow"/>
-        </w:rPr>
-        <w:t>ADD DNS CAA CHECK</w:t>
-      </w:r>
-      <w:r>
-        <w:t xml:space="preserve">: </w:t>
-      </w:r>
-      <w:hyperlink r:id="rId34" w:history="1">
-        <w:r>
-          <w:rPr>
-            <w:rStyle w:val="Hyperlink"/>
-          </w:rPr>
-          <w:t>https://docs.gandi.net/en/domain_names/faq/record_types/caa_record.html</w:t>
-        </w:r>
-      </w:hyperlink>
-      <w:r>
+      <w:pPr>
+        <w:pStyle w:val="Heading1"/>
+      </w:pPr>
+      <w:r>
+        <w:t>Going beyond the app</w:t>
+      </w:r>
+      <w:r>
+        <w:t>lication</w:t>
+      </w:r>
+      <w:r>
+        <w:t xml:space="preserve"> itself</w:t>
+      </w:r>
+    </w:p>
+    <w:p>
+      <w:r>
+        <w:t xml:space="preserve">It is possible to add security validations not directly </w:t>
+      </w:r>
+      <w:r>
+        <w:t xml:space="preserve">related to </w:t>
+      </w:r>
+      <w:r>
+        <w:t xml:space="preserve">the deployed application itself. Indeed, </w:t>
+      </w:r>
+      <w:r>
+        <w:t xml:space="preserve">every application </w:t>
+      </w:r>
+      <w:r>
+        <w:t>rel</w:t>
+      </w:r>
+      <w:r>
+        <w:t>ies</w:t>
+      </w:r>
+      <w:r>
+        <w:t xml:space="preserve"> on some configuration that </w:t>
+      </w:r>
+      <w:r>
+        <w:t>is</w:t>
+      </w:r>
+      <w:r>
+        <w:t xml:space="preserve"> performed before the application was </w:t>
+      </w:r>
+      <w:r>
+        <w:t xml:space="preserve">initially </w:t>
+      </w:r>
+      <w:r>
+        <w:t xml:space="preserve">deployed. Even if </w:t>
+      </w:r>
+      <w:r>
+        <w:t>these configurations</w:t>
+      </w:r>
+      <w:r>
+        <w:t xml:space="preserve"> do not </w:t>
+      </w:r>
+      <w:r>
+        <w:t>change</w:t>
+      </w:r>
+      <w:r>
+        <w:t xml:space="preserve"> across </w:t>
+      </w:r>
+      <w:r>
+        <w:t xml:space="preserve">several </w:t>
+      </w:r>
+      <w:r>
+        <w:t>applications deployments, it can be useful, from a security perspective, to ensure t</w:t>
+      </w:r>
+      <w:r>
+        <w:t xml:space="preserve">hese parameters </w:t>
+      </w:r>
+      <w:r>
+        <w:t>are</w:t>
+      </w:r>
+      <w:r>
+        <w:t xml:space="preserve"> not changed </w:t>
+      </w:r>
+      <w:r>
+        <w:t>after a deployment operation</w:t>
+      </w:r>
+      <w:r>
+        <w:t>.</w:t>
+      </w:r>
+      <w:r>
+        <w:t xml:space="preserve"> The </w:t>
+      </w:r>
+      <w:r>
+        <w:t>objective</w:t>
+      </w:r>
+      <w:r>
+        <w:t xml:space="preserve"> is to detect any </w:t>
+      </w:r>
+      <w:r>
+        <w:t>unexpected</w:t>
+      </w:r>
+      <w:r>
+        <w:t xml:space="preserve"> change as soon as possible to </w:t>
+      </w:r>
+      <w:r>
+        <w:t>take remediation action.</w:t>
+      </w:r>
+    </w:p>
+    <w:p>
+      <w:r>
+        <w:t xml:space="preserve">One suggestion can be to ensure that a </w:t>
+      </w:r>
+      <w:r>
+        <w:t>“</w:t>
+      </w:r>
+      <w:r>
+        <w:t>CAA</w:t>
+      </w:r>
+      <w:r>
+        <w:t>”</w:t>
+      </w:r>
+      <w:r>
+        <w:t xml:space="preserve"> DNS record is present on the application domain if the </w:t>
+      </w:r>
+      <w:r>
+        <w:t>domain is a public one.</w:t>
+      </w:r>
+    </w:p>
+    <w:p>
+      <w:pPr>
+        <w:rPr>
+          <w:lang w:val="fr-BE"/>
+        </w:rPr>
+      </w:pPr>
+      <w:proofErr w:type="spellStart"/>
+      <w:r>
+        <w:rPr>
+          <w:lang w:val="fr-BE"/>
+        </w:rPr>
+        <w:t>Extract</w:t>
+      </w:r>
+      <w:proofErr w:type="spellEnd"/>
+      <w:r>
+        <w:rPr>
+          <w:lang w:val="fr-BE"/>
+        </w:rPr>
         <w:t xml:space="preserve"> </w:t>
       </w:r>
+      <w:proofErr w:type="spellStart"/>
+      <w:r>
+        <w:rPr>
+          <w:lang w:val="fr-BE"/>
+        </w:rPr>
+        <w:t>from</w:t>
+      </w:r>
+      <w:proofErr w:type="spellEnd"/>
+      <w:r>
+        <w:rPr>
+          <w:lang w:val="fr-BE"/>
+        </w:rPr>
+        <w:t xml:space="preserve"> </w:t>
+      </w:r>
+      <w:proofErr w:type="spellStart"/>
+      <w:r>
+        <w:rPr>
+          <w:lang w:val="fr-BE"/>
+        </w:rPr>
+        <w:t>Gandi</w:t>
+      </w:r>
+      <w:r>
+        <w:rPr>
+          <w:lang w:val="fr-BE"/>
+        </w:rPr>
+        <w:t>.nets</w:t>
+      </w:r>
+      <w:proofErr w:type="spellEnd"/>
+      <w:r>
+        <w:rPr>
+          <w:lang w:val="fr-BE"/>
+        </w:rPr>
+        <w:t xml:space="preserve"> documentation p</w:t>
+      </w:r>
+      <w:r>
+        <w:rPr>
+          <w:lang w:val="fr-BE"/>
+        </w:rPr>
+        <w:t>age [18] :</w:t>
+      </w:r>
+    </w:p>
+    <w:p>
+      <w:pPr>
+        <w:rPr>
+          <w:i/>
+          <w:iCs/>
+        </w:rPr>
+      </w:pPr>
+      <w:r>
+        <w:t>"</w:t>
+      </w:r>
+      <w:r>
+        <w:rPr>
+          <w:i/>
+          <w:iCs/>
+        </w:rPr>
+        <w:t xml:space="preserve">The CAA record is a type of DNS record used to provide additional confirmation for the Certification Authority (CA) when validating an SSL certificate. </w:t>
+      </w:r>
+      <w:r>
+        <w:rPr>
+          <w:b/>
+          <w:bCs/>
+          <w:i/>
+          <w:iCs/>
+        </w:rPr>
+        <w:t>This record allows you to specify which certification authorities are authorized to deliver SSL certificates for your domain</w:t>
+      </w:r>
+      <w:r>
+        <w:rPr>
+          <w:i/>
+          <w:iCs/>
+        </w:rPr>
+        <w:t>."</w:t>
+      </w:r>
+    </w:p>
+    <w:p>
+      <w:pPr>
+        <w:rPr>
+          <w:i/>
+          <w:iCs/>
+        </w:rPr>
+      </w:pPr>
+      <w:r>
+        <w:rPr>
+          <w:i/>
+          <w:iCs/>
+        </w:rPr>
+        <w:br w:type="page"/>
+      </w:r>
+    </w:p>
+    <w:p>
+      <w:r>
+        <w:t>Extract f</w:t>
+      </w:r>
+      <w:r>
+        <w:t xml:space="preserve">rom the </w:t>
+      </w:r>
+      <w:proofErr w:type="spellStart"/>
+      <w:r>
+        <w:t>Digicert</w:t>
+      </w:r>
+      <w:proofErr w:type="spellEnd"/>
+      <w:r>
+        <w:t xml:space="preserve"> documentation page [19]</w:t>
+      </w:r>
+      <w:r>
+        <w:t>:</w:t>
+      </w:r>
+    </w:p>
+    <w:p>
+      <w:pPr>
+        <w:jc w:val="center"/>
+      </w:pPr>
+      <w:r>
+        <w:drawing>
+          <wp:inline distT="0" distB="0" distL="0" distR="0" wp14:anchorId="11119158" wp14:editId="1AFDA071">
+            <wp:extent cx="5760720" cy="1029335"/>
+            <wp:effectExtent l="38100" t="38100" r="87630" b="94615"/>
+            <wp:docPr id="9" name="Picture 9" descr="Graphical user interface, application&#10;&#10;Description automatically generated"/>
+            <wp:cNvGraphicFramePr>
+              <a:graphicFrameLocks xmlns:a="http://schemas.openxmlformats.org/drawingml/2006/main" noChangeAspect="1"/>
+            </wp:cNvGraphicFramePr>
+            <a:graphic xmlns:a="http://schemas.openxmlformats.org/drawingml/2006/main">
+              <a:graphicData uri="http://schemas.openxmlformats.org/drawingml/2006/picture">
+                <pic:pic xmlns:pic="http://schemas.openxmlformats.org/drawingml/2006/picture">
+                  <pic:nvPicPr>
+                    <pic:cNvPr id="9" name="Picture 9" descr="Graphical user interface, application&#10;&#10;Description automatically generated"/>
+                    <pic:cNvPicPr/>
+                  </pic:nvPicPr>
+                  <pic:blipFill>
+                    <a:blip r:embed="rId34"/>
+                    <a:stretch>
+                      <a:fillRect/>
+                    </a:stretch>
+                  </pic:blipFill>
+                  <pic:spPr>
+                    <a:xfrm>
+                      <a:off x="0" y="0"/>
+                      <a:ext cx="5760720" cy="1029335"/>
+                    </a:xfrm>
+                    <a:prstGeom prst="rect">
+                      <a:avLst/>
+                    </a:prstGeom>
+                    <a:effectLst>
+                      <a:outerShdw blurRad="50800" dist="38100" dir="2700000" algn="tl" rotWithShape="0">
+                        <a:prstClr val="black">
+                          <a:alpha val="40000"/>
+                        </a:prstClr>
+                      </a:outerShdw>
+                    </a:effectLst>
+                  </pic:spPr>
+                </pic:pic>
+              </a:graphicData>
+            </a:graphic>
+          </wp:inline>
+        </w:drawing>
+      </w:r>
+    </w:p>
+    <w:p>
+      <w:pPr>
+        <w:pStyle w:val="Caption"/>
+        <w:jc w:val="center"/>
+      </w:pPr>
+      <w:r>
+        <w:t xml:space="preserve">Figure </w:t>
+      </w:r>
+      <w:r>
+        <w:fldChar w:fldCharType="begin"/>
+      </w:r>
+      <w:r>
+        <w:instrText xml:space="preserve"> SEQ Figure \* ARABIC </w:instrText>
+      </w:r>
+      <w:r>
+        <w:fldChar w:fldCharType="separate"/>
+      </w:r>
+      <w:r>
+        <w:rPr>
+          <w:noProof/>
+        </w:rPr>
+        <w:t>8</w:t>
+      </w:r>
+      <w:r>
+        <w:fldChar w:fldCharType="end"/>
+      </w:r>
+      <w:r>
+        <w:t>: Figure09.png</w:t>
+      </w:r>
+    </w:p>
+    <w:p>
+      <w:r>
+        <w:t>The validation can be perform</w:t>
+      </w:r>
+      <w:r>
+        <w:t>ed</w:t>
+      </w:r>
+      <w:r>
+        <w:t xml:space="preserve"> using the following command line</w:t>
+      </w:r>
+      <w:r>
+        <w:t xml:space="preserve"> [22]</w:t>
+      </w:r>
+      <w:r>
+        <w:t xml:space="preserve"> and the</w:t>
+      </w:r>
+      <w:r>
+        <w:t xml:space="preserve"> return code can be used</w:t>
+      </w:r>
+      <w:r>
+        <w:t>,</w:t>
+      </w:r>
+      <w:r>
+        <w:t xml:space="preserve"> as an indicator</w:t>
+      </w:r>
+      <w:r>
+        <w:t>,</w:t>
+      </w:r>
+      <w:r>
+        <w:t xml:space="preserve"> </w:t>
+      </w:r>
+      <w:r>
+        <w:t>to identify</w:t>
+      </w:r>
+      <w:r>
+        <w:t xml:space="preserve"> </w:t>
+      </w:r>
+      <w:r>
+        <w:t xml:space="preserve">if </w:t>
+      </w:r>
+      <w:r>
+        <w:t>a CAA record</w:t>
+      </w:r>
+      <w:r>
+        <w:t xml:space="preserve"> </w:t>
+      </w:r>
+      <w:r>
+        <w:t>was</w:t>
+      </w:r>
+      <w:r>
+        <w:t xml:space="preserve"> </w:t>
+      </w:r>
+      <w:r>
+        <w:t>found</w:t>
+      </w:r>
+      <w:r>
+        <w:t xml:space="preserve"> or not</w:t>
+      </w:r>
+      <w:r>
+        <w:t>:</w:t>
+      </w:r>
+    </w:p>
+    <w:p>
+      <w:pPr>
+        <w:jc w:val="center"/>
+      </w:pPr>
+      <w:r>
+        <w:rPr>
+          <w:noProof/>
+        </w:rPr>
+        <w:drawing>
+          <wp:inline distT="0" distB="0" distL="0" distR="0" wp14:anchorId="627429BD" wp14:editId="56E136BC">
+            <wp:extent cx="5760720" cy="959485"/>
+            <wp:effectExtent l="38100" t="38100" r="87630" b="88265"/>
+            <wp:docPr id="7" name="Picture 7" descr="Text&#10;&#10;Description automatically generated"/>
+            <wp:cNvGraphicFramePr>
+              <a:graphicFrameLocks xmlns:a="http://schemas.openxmlformats.org/drawingml/2006/main" noChangeAspect="1"/>
+            </wp:cNvGraphicFramePr>
+            <a:graphic xmlns:a="http://schemas.openxmlformats.org/drawingml/2006/main">
+              <a:graphicData uri="http://schemas.openxmlformats.org/drawingml/2006/picture">
+                <pic:pic xmlns:pic="http://schemas.openxmlformats.org/drawingml/2006/picture">
+                  <pic:nvPicPr>
+                    <pic:cNvPr id="7" name="Picture 7" descr="Text&#10;&#10;Description automatically generated"/>
+                    <pic:cNvPicPr/>
+                  </pic:nvPicPr>
+                  <pic:blipFill>
+                    <a:blip r:embed="rId35">
+                      <a:extLst>
+                        <a:ext uri="{28A0092B-C50C-407E-A947-70E740481C1C}">
+                          <a14:useLocalDpi xmlns:a14="http://schemas.microsoft.com/office/drawing/2010/main" val="0"/>
+                        </a:ext>
+                      </a:extLst>
+                    </a:blip>
+                    <a:stretch>
+                      <a:fillRect/>
+                    </a:stretch>
+                  </pic:blipFill>
+                  <pic:spPr>
+                    <a:xfrm>
+                      <a:off x="0" y="0"/>
+                      <a:ext cx="5760720" cy="959485"/>
+                    </a:xfrm>
+                    <a:prstGeom prst="rect">
+                      <a:avLst/>
+                    </a:prstGeom>
+                    <a:effectLst>
+                      <a:outerShdw blurRad="50800" dist="38100" dir="2700000" algn="tl" rotWithShape="0">
+                        <a:prstClr val="black">
+                          <a:alpha val="40000"/>
+                        </a:prstClr>
+                      </a:outerShdw>
+                    </a:effectLst>
+                  </pic:spPr>
+                </pic:pic>
+              </a:graphicData>
+            </a:graphic>
+          </wp:inline>
+        </w:drawing>
+      </w:r>
+    </w:p>
+    <w:p>
+      <w:pPr>
+        <w:pStyle w:val="Caption"/>
+        <w:jc w:val="center"/>
+      </w:pPr>
+      <w:r>
+        <w:t xml:space="preserve">Figure </w:t>
+      </w:r>
+      <w:r>
+        <w:fldChar w:fldCharType="begin"/>
+      </w:r>
+      <w:r>
+        <w:instrText xml:space="preserve"> SEQ Figure \* ARABIC </w:instrText>
+      </w:r>
+      <w:r>
+        <w:fldChar w:fldCharType="separate"/>
+      </w:r>
+      <w:r>
+        <w:rPr>
+          <w:noProof/>
+        </w:rPr>
+        <w:t>9</w:t>
+      </w:r>
+      <w:r>
+        <w:fldChar w:fldCharType="end"/>
+      </w:r>
+      <w:r>
+        <w:t>: Figure08.png</w:t>
+      </w:r>
+    </w:p>
+    <w:p>
+      <w:r>
+        <w:t xml:space="preserve">Another suggestion can be, if the </w:t>
+      </w:r>
+      <w:r>
+        <w:t xml:space="preserve">application </w:t>
+      </w:r>
+      <w:r>
+        <w:t>leverage</w:t>
+      </w:r>
+      <w:r>
+        <w:t xml:space="preserve"> cookie</w:t>
+      </w:r>
+      <w:r>
+        <w:t>s</w:t>
+      </w:r>
+      <w:r>
+        <w:t xml:space="preserve"> [20]</w:t>
+      </w:r>
+      <w:r>
+        <w:t xml:space="preserve"> to carry information</w:t>
+      </w:r>
+      <w:r>
+        <w:t>, to ensure that th</w:t>
+      </w:r>
+      <w:r>
+        <w:t>ey are correctly configured from a security perspective</w:t>
+      </w:r>
+      <w:r>
+        <w:t xml:space="preserve"> [21]</w:t>
+      </w:r>
+      <w:r>
+        <w:t xml:space="preserve">. </w:t>
+      </w:r>
     </w:p>
     <w:p>
       <w:pPr>
@@ -5185,7 +5676,30 @@
         <w:t>ontinuous deployment activity</w:t>
       </w:r>
       <w:r>
-        <w:t xml:space="preserve"> and you can use them to build your own post deployment security validations strategy.</w:t>
+        <w:t>.</w:t>
+      </w:r>
+    </w:p>
+    <w:p>
+      <w:r>
+        <w:t xml:space="preserve">Feel free to </w:t>
+      </w:r>
+      <w:r>
+        <w:t xml:space="preserve">use </w:t>
+      </w:r>
+      <w:r>
+        <w:t>all provided hints/materials</w:t>
+      </w:r>
+      <w:r>
+        <w:t xml:space="preserve"> to build your own post deployment security validations strategy</w:t>
+      </w:r>
+      <w:r>
+        <w:t xml:space="preserve"> </w:t>
+      </w:r>
+      <w:r>
+        <w:rPr>
+          <w:rFonts w:ascii="Segoe UI Emoji" w:eastAsia="Segoe UI Emoji" w:hAnsi="Segoe UI Emoji" w:cs="Segoe UI Emoji"/>
+        </w:rPr>
+        <w:t>😉</w:t>
       </w:r>
     </w:p>
     <w:p>
@@ -5230,7 +5744,7 @@
           <w:numId w:val="4"/>
         </w:numPr>
       </w:pPr>
-      <w:hyperlink r:id="rId35" w:history="1">
+      <w:hyperlink r:id="rId36" w:history="1">
         <w:r>
           <w:rPr>
             <w:rStyle w:val="Hyperlink"/>
@@ -5250,7 +5764,7 @@
           <w:highlight w:val="yellow"/>
         </w:rPr>
       </w:pPr>
-      <w:hyperlink r:id="rId36" w:history="1">
+      <w:hyperlink r:id="rId37" w:history="1">
         <w:r>
           <w:rPr>
             <w:rStyle w:val="Hyperlink"/>
@@ -5279,7 +5793,7 @@
           <w:numId w:val="4"/>
         </w:numPr>
       </w:pPr>
-      <w:hyperlink r:id="rId37" w:history="1">
+      <w:hyperlink r:id="rId38" w:history="1">
         <w:r>
           <w:rPr>
             <w:rStyle w:val="Hyperlink"/>
@@ -5296,7 +5810,7 @@
           <w:numId w:val="4"/>
         </w:numPr>
       </w:pPr>
-      <w:hyperlink r:id="rId38" w:history="1">
+      <w:hyperlink r:id="rId39" w:history="1">
         <w:r>
           <w:rPr>
             <w:rStyle w:val="Hyperlink"/>
@@ -5313,7 +5827,7 @@
           <w:numId w:val="4"/>
         </w:numPr>
       </w:pPr>
-      <w:hyperlink r:id="rId39" w:history="1">
+      <w:hyperlink r:id="rId40" w:history="1">
         <w:r>
           <w:rPr>
             <w:rStyle w:val="Hyperlink"/>
@@ -5333,7 +5847,7 @@
           <w:numId w:val="4"/>
         </w:numPr>
       </w:pPr>
-      <w:hyperlink r:id="rId40" w:history="1">
+      <w:hyperlink r:id="rId41" w:history="1">
         <w:r>
           <w:rPr>
             <w:rStyle w:val="Hyperlink"/>
@@ -5350,7 +5864,7 @@
           <w:numId w:val="4"/>
         </w:numPr>
       </w:pPr>
-      <w:hyperlink r:id="rId41" w:history="1">
+      <w:hyperlink r:id="rId42" w:history="1">
         <w:r>
           <w:rPr>
             <w:rStyle w:val="Hyperlink"/>
@@ -5367,7 +5881,7 @@
           <w:numId w:val="4"/>
         </w:numPr>
       </w:pPr>
-      <w:hyperlink r:id="rId42" w:history="1">
+      <w:hyperlink r:id="rId43" w:history="1">
         <w:r>
           <w:rPr>
             <w:rStyle w:val="Hyperlink"/>
@@ -5384,7 +5898,7 @@
           <w:numId w:val="4"/>
         </w:numPr>
       </w:pPr>
-      <w:hyperlink r:id="rId43" w:history="1">
+      <w:hyperlink r:id="rId44" w:history="1">
         <w:r>
           <w:rPr>
             <w:rStyle w:val="Hyperlink"/>
@@ -5404,7 +5918,7 @@
           <w:numId w:val="4"/>
         </w:numPr>
       </w:pPr>
-      <w:hyperlink r:id="rId44" w:history="1">
+      <w:hyperlink r:id="rId45" w:history="1">
         <w:r>
           <w:rPr>
             <w:rStyle w:val="Hyperlink"/>
@@ -5424,7 +5938,7 @@
           <w:numId w:val="4"/>
         </w:numPr>
       </w:pPr>
-      <w:hyperlink r:id="rId45" w:history="1">
+      <w:hyperlink r:id="rId46" w:history="1">
         <w:r>
           <w:rPr>
             <w:rStyle w:val="Hyperlink"/>
@@ -5441,7 +5955,7 @@
           <w:numId w:val="4"/>
         </w:numPr>
       </w:pPr>
-      <w:hyperlink r:id="rId46" w:history="1">
+      <w:hyperlink r:id="rId47" w:history="1">
         <w:r>
           <w:rPr>
             <w:rStyle w:val="Hyperlink"/>
@@ -5458,7 +5972,7 @@
           <w:numId w:val="4"/>
         </w:numPr>
       </w:pPr>
-      <w:hyperlink r:id="rId47" w:history="1">
+      <w:hyperlink r:id="rId48" w:history="1">
         <w:r>
           <w:rPr>
             <w:rStyle w:val="Hyperlink"/>
@@ -5480,7 +5994,7 @@
           <w:u w:val="none"/>
         </w:rPr>
       </w:pPr>
-      <w:hyperlink r:id="rId48" w:history="1">
+      <w:hyperlink r:id="rId49" w:history="1">
         <w:r>
           <w:rPr>
             <w:rStyle w:val="Hyperlink"/>
@@ -5497,7 +6011,7 @@
           <w:numId w:val="4"/>
         </w:numPr>
       </w:pPr>
-      <w:hyperlink r:id="rId49" w:history="1">
+      <w:hyperlink r:id="rId50" w:history="1">
         <w:r>
           <w:rPr>
             <w:rStyle w:val="Hyperlink"/>
@@ -5517,7 +6031,7 @@
           <w:numId w:val="4"/>
         </w:numPr>
       </w:pPr>
-      <w:hyperlink r:id="rId50" w:history="1">
+      <w:hyperlink r:id="rId51" w:history="1">
         <w:r>
           <w:rPr>
             <w:rStyle w:val="Hyperlink"/>
@@ -5534,7 +6048,7 @@
           <w:numId w:val="4"/>
         </w:numPr>
       </w:pPr>
-      <w:hyperlink r:id="rId51" w:history="1">
+      <w:hyperlink r:id="rId52" w:history="1">
         <w:r>
           <w:rPr>
             <w:rStyle w:val="Hyperlink"/>
@@ -5551,15 +6065,95 @@
           <w:numId w:val="4"/>
         </w:numPr>
       </w:pPr>
+      <w:hyperlink r:id="rId53" w:history="1">
+        <w:r>
+          <w:rPr>
+            <w:rStyle w:val="Hyperlink"/>
+          </w:rPr>
+          <w:t>https://docs.gandi.net/en/domain_names/faq/record_types/caa_record.html</w:t>
+        </w:r>
+      </w:hyperlink>
     </w:p>
     <w:p>
       <w:pPr>
         <w:pStyle w:val="ListParagraph"/>
+        <w:numPr>
+          <w:ilvl w:val="0"/>
+          <w:numId w:val="4"/>
+        </w:numPr>
+      </w:pPr>
+      <w:hyperlink r:id="rId54" w:history="1">
+        <w:r>
+          <w:rPr>
+            <w:rStyle w:val="Hyperlink"/>
+          </w:rPr>
+          <w:t>https://docs.digicert.com/manage-certificates/dns-caa-resource-record-check/#how-the-caa-rr-process-works</w:t>
+        </w:r>
+      </w:hyperlink>
+    </w:p>
+    <w:p>
+      <w:pPr>
+        <w:pStyle w:val="ListParagraph"/>
+        <w:numPr>
+          <w:ilvl w:val="0"/>
+          <w:numId w:val="4"/>
+        </w:numPr>
+      </w:pPr>
+      <w:hyperlink r:id="rId55" w:history="1">
+        <w:r>
+          <w:rPr>
+            <w:rStyle w:val="Hyperlink"/>
+          </w:rPr>
+          <w:t>https://developer.mozilla.org/en-US/docs/Web/HTTP/Cookies</w:t>
+        </w:r>
+      </w:hyperlink>
+    </w:p>
+    <w:p>
+      <w:pPr>
+        <w:pStyle w:val="ListParagraph"/>
+        <w:numPr>
+          <w:ilvl w:val="0"/>
+          <w:numId w:val="4"/>
+        </w:numPr>
+      </w:pPr>
+      <w:hyperlink r:id="rId56" w:history="1">
+        <w:r>
+          <w:rPr>
+            <w:rStyle w:val="Hyperlink"/>
+          </w:rPr>
+          <w:t>https://cheatsheetseries.owasp.org/cheatsheets/Session_Management_Cheat_Sheet.html#cookies</w:t>
+        </w:r>
+      </w:hyperlink>
+    </w:p>
+    <w:p>
+      <w:pPr>
+        <w:pStyle w:val="ListParagraph"/>
+        <w:numPr>
+          <w:ilvl w:val="0"/>
+          <w:numId w:val="4"/>
+        </w:numPr>
+      </w:pPr>
+      <w:hyperlink r:id="rId57" w:history="1">
+        <w:r>
+          <w:rPr>
+            <w:rStyle w:val="Hyperlink"/>
+          </w:rPr>
+          <w:t>https://github.com/projectdiscovery/nuclei/issues/1542</w:t>
+        </w:r>
+      </w:hyperlink>
+    </w:p>
+    <w:p>
+      <w:pPr>
+        <w:pStyle w:val="ListParagraph"/>
+        <w:numPr>
+          <w:ilvl w:val="0"/>
+          <w:numId w:val="4"/>
+        </w:numPr>
       </w:pPr>
     </w:p>
     <w:p/>
     <w:sectPr>
-      <w:footerReference w:type="default" r:id="rId52"/>
+      <w:footerReference w:type="default" r:id="rId58"/>
       <w:pgSz w:w="11906" w:h="16838"/>
       <w:pgMar w:top="1417" w:right="1417" w:bottom="1417" w:left="1417" w:header="708" w:footer="708" w:gutter="0"/>
       <w:cols w:space="708"/>
@@ -7871,6 +8465,37 @@
 </file>
 
 <file path=customXml/item1.xml><?xml version="1.0" encoding="utf-8"?>
+<p:properties xmlns:p="http://schemas.microsoft.com/office/2006/metadata/properties" xmlns:xsi="http://www.w3.org/2001/XMLSchema-instance" xmlns:pc="http://schemas.microsoft.com/office/infopath/2007/PartnerControls">
+  <documentManagement>
+    <Attachedfiles xmlns="02b48c24-590e-4651-bf89-1c80665057f0" xsi:nil="true"/>
+    <XLMTechnicalReviewer xmlns="02b48c24-590e-4651-bf89-1c80665057f0">
+      <UserInfo>
+        <DisplayName/>
+        <AccountId xsi:nil="true"/>
+        <AccountType/>
+      </UserInfo>
+    </XLMTechnicalReviewer>
+    <XLMReference xmlns="02b48c24-590e-4651-bf89-1c80665057f0">XLM-00000</XLMReference>
+    <XLMReviewStatus xmlns="02b48c24-590e-4651-bf89-1c80665057f0">Mgt Review</XLMReviewStatus>
+    <XLMClientCompany xmlns="02b48c24-590e-4651-bf89-1c80665057f0">XLM</XLMClientCompany>
+  </documentManagement>
+</p:properties>
+</file>
+
+<file path=customXml/item2.xml><?xml version="1.0" encoding="utf-8"?>
+<b:Sources xmlns:b="http://schemas.openxmlformats.org/officeDocument/2006/bibliography" xmlns="http://schemas.openxmlformats.org/officeDocument/2006/bibliography" SelectedStyle="\APA.XSL" StyleName="APA"/>
+</file>
+
+<file path=customXml/item3.xml><?xml version="1.0" encoding="utf-8"?>
+<?mso-contentType ?>
+<FormTemplates xmlns="http://schemas.microsoft.com/sharepoint/v3/contenttype/forms">
+  <Display>DocumentLibraryForm</Display>
+  <Edit>DocumentLibraryForm</Edit>
+  <New>DocumentLibraryForm</New>
+</FormTemplates>
+</file>
+
+<file path=customXml/item4.xml><?xml version="1.0" encoding="utf-8"?>
 <ct:contentTypeSchema xmlns:ct="http://schemas.microsoft.com/office/2006/metadata/contentType" xmlns:ma="http://schemas.microsoft.com/office/2006/metadata/properties/metaAttributes" ct:_="" ma:_="" ma:contentTypeName="Document" ma:contentTypeID="0x010100D983B229F8E35C4A95B140C0CAE258D8" ma:contentTypeVersion="22" ma:contentTypeDescription="Create a new document." ma:contentTypeScope="" ma:versionID="0b312da83f90bd18c7a7e269dfd1948c">
   <xsd:schema xmlns:xsd="http://www.w3.org/2001/XMLSchema" xmlns:xs="http://www.w3.org/2001/XMLSchema" xmlns:p="http://schemas.microsoft.com/office/2006/metadata/properties" xmlns:ns2="02b48c24-590e-4651-bf89-1c80665057f0" xmlns:ns3="f7d6c834-d54a-4408-aea7-02ec44eac55e" targetNamespace="http://schemas.microsoft.com/office/2006/metadata/properties" ma:root="true" ma:fieldsID="70b01f6ff2cb07b0a4aab1f572d5276a" ns2:_="" ns3:_="">
     <xsd:import namespace="02b48c24-590e-4651-bf89-1c80665057f0"/>
@@ -8120,38 +8745,33 @@
 </ct:contentTypeSchema>
 </file>
 
-<file path=customXml/item2.xml><?xml version="1.0" encoding="utf-8"?>
-<p:properties xmlns:p="http://schemas.microsoft.com/office/2006/metadata/properties" xmlns:xsi="http://www.w3.org/2001/XMLSchema-instance" xmlns:pc="http://schemas.microsoft.com/office/infopath/2007/PartnerControls">
-  <documentManagement>
-    <Attachedfiles xmlns="02b48c24-590e-4651-bf89-1c80665057f0" xsi:nil="true"/>
-    <XLMTechnicalReviewer xmlns="02b48c24-590e-4651-bf89-1c80665057f0">
-      <UserInfo>
-        <DisplayName/>
-        <AccountId xsi:nil="true"/>
-        <AccountType/>
-      </UserInfo>
-    </XLMTechnicalReviewer>
-    <XLMReference xmlns="02b48c24-590e-4651-bf89-1c80665057f0">XLM-00000</XLMReference>
-    <XLMReviewStatus xmlns="02b48c24-590e-4651-bf89-1c80665057f0">Mgt Review</XLMReviewStatus>
-    <XLMClientCompany xmlns="02b48c24-590e-4651-bf89-1c80665057f0">XLM</XLMClientCompany>
-  </documentManagement>
-</p:properties>
+<file path=customXml/itemProps1.xml><?xml version="1.0" encoding="utf-8"?>
+<ds:datastoreItem xmlns:ds="http://schemas.openxmlformats.org/officeDocument/2006/customXml" ds:itemID="{A13D6032-54F5-401F-81EB-B3F8B3B9E4B4}">
+  <ds:schemaRefs>
+    <ds:schemaRef ds:uri="http://schemas.microsoft.com/office/2006/metadata/properties"/>
+    <ds:schemaRef ds:uri="http://schemas.microsoft.com/office/infopath/2007/PartnerControls"/>
+    <ds:schemaRef ds:uri="02b48c24-590e-4651-bf89-1c80665057f0"/>
+  </ds:schemaRefs>
+</ds:datastoreItem>
 </file>
 
-<file path=customXml/item3.xml><?xml version="1.0" encoding="utf-8"?>
-<?mso-contentType ?>
-<FormTemplates xmlns="http://schemas.microsoft.com/sharepoint/v3/contenttype/forms">
-  <Display>DocumentLibraryForm</Display>
-  <Edit>DocumentLibraryForm</Edit>
-  <New>DocumentLibraryForm</New>
-</FormTemplates>
+<file path=customXml/itemProps2.xml><?xml version="1.0" encoding="utf-8"?>
+<ds:datastoreItem xmlns:ds="http://schemas.openxmlformats.org/officeDocument/2006/customXml" ds:itemID="{091E5545-3A12-4793-B338-B5027C424624}">
+  <ds:schemaRefs>
+    <ds:schemaRef ds:uri="http://schemas.openxmlformats.org/officeDocument/2006/bibliography"/>
+  </ds:schemaRefs>
+</ds:datastoreItem>
 </file>
 
-<file path=customXml/item4.xml><?xml version="1.0" encoding="utf-8"?>
-<b:Sources xmlns:b="http://schemas.openxmlformats.org/officeDocument/2006/bibliography" xmlns="http://schemas.openxmlformats.org/officeDocument/2006/bibliography" SelectedStyle="\APA.XSL" StyleName="APA"/>
+<file path=customXml/itemProps3.xml><?xml version="1.0" encoding="utf-8"?>
+<ds:datastoreItem xmlns:ds="http://schemas.openxmlformats.org/officeDocument/2006/customXml" ds:itemID="{B3A059B6-1361-4E2B-85AF-A77B49B85E11}">
+  <ds:schemaRefs>
+    <ds:schemaRef ds:uri="http://schemas.microsoft.com/sharepoint/v3/contenttype/forms"/>
+  </ds:schemaRefs>
+</ds:datastoreItem>
 </file>
 
-<file path=customXml/itemProps1.xml><?xml version="1.0" encoding="utf-8"?>
+<file path=customXml/itemProps4.xml><?xml version="1.0" encoding="utf-8"?>
 <ds:datastoreItem xmlns:ds="http://schemas.openxmlformats.org/officeDocument/2006/customXml" ds:itemID="{DDDA71DF-085C-47C2-8B4C-9D24A7E79D2D}">
   <ds:schemaRefs>
     <ds:schemaRef ds:uri="http://schemas.microsoft.com/office/2006/metadata/contentType"/>
@@ -8168,30 +8788,4 @@
     <ds:schemaRef ds:uri="http://schemas.microsoft.com/internal/obd"/>
   </ds:schemaRefs>
 </ds:datastoreItem>
-</file>
-
-<file path=customXml/itemProps2.xml><?xml version="1.0" encoding="utf-8"?>
-<ds:datastoreItem xmlns:ds="http://schemas.openxmlformats.org/officeDocument/2006/customXml" ds:itemID="{A13D6032-54F5-401F-81EB-B3F8B3B9E4B4}">
-  <ds:schemaRefs>
-    <ds:schemaRef ds:uri="http://schemas.microsoft.com/office/2006/metadata/properties"/>
-    <ds:schemaRef ds:uri="http://schemas.microsoft.com/office/infopath/2007/PartnerControls"/>
-    <ds:schemaRef ds:uri="02b48c24-590e-4651-bf89-1c80665057f0"/>
-  </ds:schemaRefs>
-</ds:datastoreItem>
-</file>
-
-<file path=customXml/itemProps3.xml><?xml version="1.0" encoding="utf-8"?>
-<ds:datastoreItem xmlns:ds="http://schemas.openxmlformats.org/officeDocument/2006/customXml" ds:itemID="{B3A059B6-1361-4E2B-85AF-A77B49B85E11}">
-  <ds:schemaRefs>
-    <ds:schemaRef ds:uri="http://schemas.microsoft.com/sharepoint/v3/contenttype/forms"/>
-  </ds:schemaRefs>
-</ds:datastoreItem>
-</file>
-
-<file path=customXml/itemProps4.xml><?xml version="1.0" encoding="utf-8"?>
-<ds:datastoreItem xmlns:ds="http://schemas.openxmlformats.org/officeDocument/2006/customXml" ds:itemID="{091E5545-3A12-4793-B338-B5027C424624}">
-  <ds:schemaRefs>
-    <ds:schemaRef ds:uri="http://schemas.openxmlformats.org/officeDocument/2006/bibliography"/>
-  </ds:schemaRefs>
-</ds:datastoreItem>
 </file>
</xml_diff>

<commit_message>
start section and materials about cookie
</commit_message>
<xml_diff>
--- a/post/BlogPostDeploymentSecurityCheck.docx
+++ b/post/BlogPostDeploymentSecurityCheck.docx
@@ -4856,15 +4856,7 @@
         <w:t xml:space="preserve">The following command line </w:t>
       </w:r>
       <w:r>
-        <w:t>leverage the tool, named “</w:t>
-      </w:r>
-      <w:proofErr w:type="spellStart"/>
-      <w:r>
-        <w:t>exiftool</w:t>
-      </w:r>
-      <w:proofErr w:type="spellEnd"/>
-      <w:r>
-        <w:t>” [17], to verify i</w:t>
+        <w:t>leverage the tool, named “exiftool” [17], to verify i</w:t>
       </w:r>
       <w:r>
         <w:t>f</w:t>
@@ -5180,48 +5172,24 @@
           <w:lang w:val="fr-BE"/>
         </w:rPr>
       </w:pPr>
-      <w:proofErr w:type="spellStart"/>
       <w:r>
         <w:rPr>
           <w:lang w:val="fr-BE"/>
         </w:rPr>
-        <w:t>Extract</w:t>
-      </w:r>
-      <w:proofErr w:type="spellEnd"/>
+        <w:t xml:space="preserve">Extract from </w:t>
+      </w:r>
       <w:r>
         <w:rPr>
           <w:lang w:val="fr-BE"/>
         </w:rPr>
-        <w:t xml:space="preserve"> </w:t>
-      </w:r>
-      <w:proofErr w:type="spellStart"/>
+        <w:t>Gandi</w:t>
+      </w:r>
       <w:r>
         <w:rPr>
           <w:lang w:val="fr-BE"/>
         </w:rPr>
-        <w:t>from</w:t>
-      </w:r>
-      <w:proofErr w:type="spellEnd"/>
-      <w:r>
-        <w:rPr>
-          <w:lang w:val="fr-BE"/>
-        </w:rPr>
-        <w:t xml:space="preserve"> </w:t>
-      </w:r>
-      <w:proofErr w:type="spellStart"/>
-      <w:r>
-        <w:rPr>
-          <w:lang w:val="fr-BE"/>
-        </w:rPr>
-        <w:t>Gandi</w:t>
-      </w:r>
-      <w:r>
-        <w:rPr>
-          <w:lang w:val="fr-BE"/>
-        </w:rPr>
         <w:t>.nets</w:t>
       </w:r>
-      <w:proofErr w:type="spellEnd"/>
       <w:r>
         <w:rPr>
           <w:lang w:val="fr-BE"/>
@@ -5289,15 +5257,7 @@
         <w:t>Extract f</w:t>
       </w:r>
       <w:r>
-        <w:t xml:space="preserve">rom the </w:t>
-      </w:r>
-      <w:proofErr w:type="spellStart"/>
-      <w:r>
-        <w:t>Digicert</w:t>
-      </w:r>
-      <w:proofErr w:type="spellEnd"/>
-      <w:r>
-        <w:t xml:space="preserve"> documentation page [19]</w:t>
+        <w:t>rom the Digicert documentation page [19]</w:t>
       </w:r>
       <w:r>
         <w:t>:</w:t>
@@ -5308,6 +5268,9 @@
         <w:jc w:val="center"/>
       </w:pPr>
       <w:r>
+        <w:rPr>
+          <w:noProof/>
+        </w:rPr>
         <w:drawing>
           <wp:inline distT="0" distB="0" distL="0" distR="0" wp14:anchorId="11119158" wp14:editId="1AFDA071">
             <wp:extent cx="5760720" cy="1029335"/>
@@ -5420,16 +5383,7 @@
         <w:t xml:space="preserve"> </w:t>
       </w:r>
       <w:r>
-        <w:t xml:space="preserve">if </w:t>
-      </w:r>
-      <w:r>
-        <w:t>a CAA record</w:t>
-      </w:r>
-      <w:r>
-        <w:t xml:space="preserve"> </w:t>
-      </w:r>
-      <w:r>
-        <w:t>was</w:t>
+        <w:t>if a CAA record was</w:t>
       </w:r>
       <w:r>
         <w:t xml:space="preserve"> </w:t>
@@ -5568,6 +5522,44 @@
       </w:r>
     </w:p>
     <w:p>
+      <w:r>
+        <w:t xml:space="preserve">Unfortunately, venom </w:t>
+      </w:r>
+      <w:r>
+        <w:t xml:space="preserve">do not have a </w:t>
+      </w:r>
+      <w:r>
+        <w:t>convenient</w:t>
+      </w:r>
+      <w:r>
+        <w:t xml:space="preserve"> way to apply assertion </w:t>
+      </w:r>
+      <w:r>
+        <w:t>o</w:t>
+      </w:r>
+      <w:r>
+        <w:t>n cookie [23]</w:t>
+      </w:r>
+      <w:r>
+        <w:t>, therefore, a python3</w:t>
+      </w:r>
+      <w:r>
+        <w:t xml:space="preserve"> </w:t>
+      </w:r>
+      <w:r>
+        <w:t xml:space="preserve">script </w:t>
+      </w:r>
+      <w:r>
+        <w:t xml:space="preserve">[24] </w:t>
+      </w:r>
+      <w:r>
+        <w:t>can be used</w:t>
+      </w:r>
+      <w:r>
+        <w:t xml:space="preserve"> to apply the validations </w:t>
+      </w:r>
+    </w:p>
+    <w:p>
       <w:pPr>
         <w:pStyle w:val="Heading1"/>
       </w:pPr>
@@ -6082,7 +6074,7 @@
           <w:numId w:val="4"/>
         </w:numPr>
       </w:pPr>
-      <w:hyperlink r:id="rId54" w:history="1">
+      <w:hyperlink r:id="rId54" w:anchor="how-the-caa-rr-process-works" w:history="1">
         <w:r>
           <w:rPr>
             <w:rStyle w:val="Hyperlink"/>
@@ -6116,7 +6108,7 @@
           <w:numId w:val="4"/>
         </w:numPr>
       </w:pPr>
-      <w:hyperlink r:id="rId56" w:history="1">
+      <w:hyperlink r:id="rId56" w:anchor="cookies" w:history="1">
         <w:r>
           <w:rPr>
             <w:rStyle w:val="Hyperlink"/>
@@ -6150,10 +6142,27 @@
           <w:numId w:val="4"/>
         </w:numPr>
       </w:pPr>
+      <w:hyperlink r:id="rId58" w:history="1">
+        <w:r>
+          <w:rPr>
+            <w:rStyle w:val="Hyperlink"/>
+          </w:rPr>
+          <w:t>https://github.com/ovh/venom/issues/499</w:t>
+        </w:r>
+      </w:hyperlink>
+    </w:p>
+    <w:p>
+      <w:pPr>
+        <w:pStyle w:val="ListParagraph"/>
+        <w:numPr>
+          <w:ilvl w:val="0"/>
+          <w:numId w:val="4"/>
+        </w:numPr>
+      </w:pPr>
     </w:p>
     <w:p/>
     <w:sectPr>
-      <w:footerReference w:type="default" r:id="rId58"/>
+      <w:footerReference w:type="default" r:id="rId59"/>
       <w:pgSz w:w="11906" w:h="16838"/>
       <w:pgMar w:top="1417" w:right="1417" w:bottom="1417" w:left="1417" w:header="708" w:footer="708" w:gutter="0"/>
       <w:cols w:space="708"/>
@@ -8465,6 +8474,19 @@
 </file>
 
 <file path=customXml/item1.xml><?xml version="1.0" encoding="utf-8"?>
+<b:Sources xmlns:b="http://schemas.openxmlformats.org/officeDocument/2006/bibliography" xmlns="http://schemas.openxmlformats.org/officeDocument/2006/bibliography" SelectedStyle="\APA.XSL" StyleName="APA"/>
+</file>
+
+<file path=customXml/item2.xml><?xml version="1.0" encoding="utf-8"?>
+<?mso-contentType ?>
+<FormTemplates xmlns="http://schemas.microsoft.com/sharepoint/v3/contenttype/forms">
+  <Display>DocumentLibraryForm</Display>
+  <Edit>DocumentLibraryForm</Edit>
+  <New>DocumentLibraryForm</New>
+</FormTemplates>
+</file>
+
+<file path=customXml/item3.xml><?xml version="1.0" encoding="utf-8"?>
 <p:properties xmlns:p="http://schemas.microsoft.com/office/2006/metadata/properties" xmlns:xsi="http://www.w3.org/2001/XMLSchema-instance" xmlns:pc="http://schemas.microsoft.com/office/infopath/2007/PartnerControls">
   <documentManagement>
     <Attachedfiles xmlns="02b48c24-590e-4651-bf89-1c80665057f0" xsi:nil="true"/>
@@ -8480,19 +8502,6 @@
     <XLMClientCompany xmlns="02b48c24-590e-4651-bf89-1c80665057f0">XLM</XLMClientCompany>
   </documentManagement>
 </p:properties>
-</file>
-
-<file path=customXml/item2.xml><?xml version="1.0" encoding="utf-8"?>
-<b:Sources xmlns:b="http://schemas.openxmlformats.org/officeDocument/2006/bibliography" xmlns="http://schemas.openxmlformats.org/officeDocument/2006/bibliography" SelectedStyle="\APA.XSL" StyleName="APA"/>
-</file>
-
-<file path=customXml/item3.xml><?xml version="1.0" encoding="utf-8"?>
-<?mso-contentType ?>
-<FormTemplates xmlns="http://schemas.microsoft.com/sharepoint/v3/contenttype/forms">
-  <Display>DocumentLibraryForm</Display>
-  <Edit>DocumentLibraryForm</Edit>
-  <New>DocumentLibraryForm</New>
-</FormTemplates>
 </file>
 
 <file path=customXml/item4.xml><?xml version="1.0" encoding="utf-8"?>
@@ -8746,16 +8755,6 @@
 </file>
 
 <file path=customXml/itemProps1.xml><?xml version="1.0" encoding="utf-8"?>
-<ds:datastoreItem xmlns:ds="http://schemas.openxmlformats.org/officeDocument/2006/customXml" ds:itemID="{A13D6032-54F5-401F-81EB-B3F8B3B9E4B4}">
-  <ds:schemaRefs>
-    <ds:schemaRef ds:uri="http://schemas.microsoft.com/office/2006/metadata/properties"/>
-    <ds:schemaRef ds:uri="http://schemas.microsoft.com/office/infopath/2007/PartnerControls"/>
-    <ds:schemaRef ds:uri="02b48c24-590e-4651-bf89-1c80665057f0"/>
-  </ds:schemaRefs>
-</ds:datastoreItem>
-</file>
-
-<file path=customXml/itemProps2.xml><?xml version="1.0" encoding="utf-8"?>
 <ds:datastoreItem xmlns:ds="http://schemas.openxmlformats.org/officeDocument/2006/customXml" ds:itemID="{091E5545-3A12-4793-B338-B5027C424624}">
   <ds:schemaRefs>
     <ds:schemaRef ds:uri="http://schemas.openxmlformats.org/officeDocument/2006/bibliography"/>
@@ -8763,10 +8762,20 @@
 </ds:datastoreItem>
 </file>
 
-<file path=customXml/itemProps3.xml><?xml version="1.0" encoding="utf-8"?>
+<file path=customXml/itemProps2.xml><?xml version="1.0" encoding="utf-8"?>
 <ds:datastoreItem xmlns:ds="http://schemas.openxmlformats.org/officeDocument/2006/customXml" ds:itemID="{B3A059B6-1361-4E2B-85AF-A77B49B85E11}">
   <ds:schemaRefs>
     <ds:schemaRef ds:uri="http://schemas.microsoft.com/sharepoint/v3/contenttype/forms"/>
+  </ds:schemaRefs>
+</ds:datastoreItem>
+</file>
+
+<file path=customXml/itemProps3.xml><?xml version="1.0" encoding="utf-8"?>
+<ds:datastoreItem xmlns:ds="http://schemas.openxmlformats.org/officeDocument/2006/customXml" ds:itemID="{A13D6032-54F5-401F-81EB-B3F8B3B9E4B4}">
+  <ds:schemaRefs>
+    <ds:schemaRef ds:uri="http://schemas.microsoft.com/office/2006/metadata/properties"/>
+    <ds:schemaRef ds:uri="http://schemas.microsoft.com/office/infopath/2007/PartnerControls"/>
+    <ds:schemaRef ds:uri="02b48c24-590e-4651-bf89-1c80665057f0"/>
   </ds:schemaRefs>
 </ds:datastoreItem>
 </file>

</xml_diff>

<commit_message>
Finalize section: Going beyond the application itself
</commit_message>
<xml_diff>
--- a/post/BlogPostDeploymentSecurityCheck.docx
+++ b/post/BlogPostDeploymentSecurityCheck.docx
@@ -4856,7 +4856,15 @@
         <w:t xml:space="preserve">The following command line </w:t>
       </w:r>
       <w:r>
-        <w:t>leverage the tool, named “exiftool” [17], to verify i</w:t>
+        <w:t>leverage the tool, named “</w:t>
+      </w:r>
+      <w:proofErr w:type="spellStart"/>
+      <w:r>
+        <w:t>exiftool</w:t>
+      </w:r>
+      <w:proofErr w:type="spellEnd"/>
+      <w:r>
+        <w:t>” [17], to verify i</w:t>
       </w:r>
       <w:r>
         <w:t>f</w:t>
@@ -5172,16 +5180,39 @@
           <w:lang w:val="fr-BE"/>
         </w:rPr>
       </w:pPr>
+      <w:proofErr w:type="spellStart"/>
       <w:r>
         <w:rPr>
           <w:lang w:val="fr-BE"/>
         </w:rPr>
-        <w:t xml:space="preserve">Extract from </w:t>
-      </w:r>
+        <w:t>Extract</w:t>
+      </w:r>
+      <w:proofErr w:type="spellEnd"/>
       <w:r>
         <w:rPr>
           <w:lang w:val="fr-BE"/>
         </w:rPr>
+        <w:t xml:space="preserve"> </w:t>
+      </w:r>
+      <w:proofErr w:type="spellStart"/>
+      <w:r>
+        <w:rPr>
+          <w:lang w:val="fr-BE"/>
+        </w:rPr>
+        <w:t>from</w:t>
+      </w:r>
+      <w:proofErr w:type="spellEnd"/>
+      <w:r>
+        <w:rPr>
+          <w:lang w:val="fr-BE"/>
+        </w:rPr>
+        <w:t xml:space="preserve"> </w:t>
+      </w:r>
+      <w:proofErr w:type="spellStart"/>
+      <w:r>
+        <w:rPr>
+          <w:lang w:val="fr-BE"/>
+        </w:rPr>
         <w:t>Gandi</w:t>
       </w:r>
       <w:r>
@@ -5190,6 +5221,7 @@
         </w:rPr>
         <w:t>.nets</w:t>
       </w:r>
+      <w:proofErr w:type="spellEnd"/>
       <w:r>
         <w:rPr>
           <w:lang w:val="fr-BE"/>
@@ -5257,7 +5289,15 @@
         <w:t>Extract f</w:t>
       </w:r>
       <w:r>
-        <w:t>rom the Digicert documentation page [19]</w:t>
+        <w:t xml:space="preserve">rom the </w:t>
+      </w:r>
+      <w:proofErr w:type="spellStart"/>
+      <w:r>
+        <w:t>Digicert</w:t>
+      </w:r>
+      <w:proofErr w:type="spellEnd"/>
+      <w:r>
+        <w:t xml:space="preserve"> documentation page [19]</w:t>
       </w:r>
       <w:r>
         <w:t>:</w:t>
@@ -5488,7 +5528,13 @@
     </w:p>
     <w:p>
       <w:r>
-        <w:t xml:space="preserve">Another suggestion can be, if the </w:t>
+        <w:t>Another suggestion can be</w:t>
+      </w:r>
+      <w:r>
+        <w:t xml:space="preserve"> the following</w:t>
+      </w:r>
+      <w:r>
+        <w:t xml:space="preserve">, if the </w:t>
       </w:r>
       <w:r>
         <w:t xml:space="preserve">application </w:t>
@@ -5509,7 +5555,7 @@
         <w:t xml:space="preserve"> to carry information</w:t>
       </w:r>
       <w:r>
-        <w:t>, to ensure that th</w:t>
+        <w:t>, ensure that th</w:t>
       </w:r>
       <w:r>
         <w:t>ey are correctly configured from a security perspective</w:t>
@@ -5523,22 +5569,49 @@
     </w:p>
     <w:p>
       <w:r>
-        <w:t xml:space="preserve">Unfortunately, venom </w:t>
-      </w:r>
-      <w:r>
-        <w:t xml:space="preserve">do not have a </w:t>
+        <w:t xml:space="preserve">Unfortunately, </w:t>
+      </w:r>
+      <w:r>
+        <w:t>“</w:t>
+      </w:r>
+      <w:r>
+        <w:t>venom</w:t>
+      </w:r>
+      <w:r>
+        <w:t>”</w:t>
+      </w:r>
+      <w:r>
+        <w:t xml:space="preserve"> </w:t>
+      </w:r>
+      <w:r>
+        <w:t>does</w:t>
+      </w:r>
+      <w:r>
+        <w:t xml:space="preserve"> not have a </w:t>
       </w:r>
       <w:r>
         <w:t>convenient</w:t>
       </w:r>
       <w:r>
-        <w:t xml:space="preserve"> way to apply assertion </w:t>
+        <w:t xml:space="preserve"> way to apply assertion</w:t>
+      </w:r>
+      <w:r>
+        <w:t>s</w:t>
+      </w:r>
+      <w:r>
+        <w:t xml:space="preserve"> </w:t>
       </w:r>
       <w:r>
         <w:t>o</w:t>
       </w:r>
       <w:r>
-        <w:t>n cookie [23]</w:t>
+        <w:t>n cookie</w:t>
+      </w:r>
+      <w:r>
+        <w:t>s</w:t>
+      </w:r>
+      <w:r>
+        <w:t xml:space="preserve"> [23]</w:t>
       </w:r>
       <w:r>
         <w:t>, therefore, a python3</w:t>
@@ -5556,7 +5629,149 @@
         <w:t>can be used</w:t>
       </w:r>
       <w:r>
-        <w:t xml:space="preserve"> to apply the validations </w:t>
+        <w:t xml:space="preserve"> to apply the validations</w:t>
+      </w:r>
+      <w:r>
+        <w:t xml:space="preserve"> - </w:t>
+      </w:r>
+      <w:r>
+        <w:t>the</w:t>
+      </w:r>
+      <w:r>
+        <w:t xml:space="preserve"> return code can be used</w:t>
+      </w:r>
+      <w:r>
+        <w:t>,</w:t>
+      </w:r>
+      <w:r>
+        <w:t xml:space="preserve"> as an indicator</w:t>
+      </w:r>
+      <w:r>
+        <w:t>,</w:t>
+      </w:r>
+      <w:r>
+        <w:t xml:space="preserve"> </w:t>
+      </w:r>
+      <w:r>
+        <w:t>to identify</w:t>
+      </w:r>
+      <w:r>
+        <w:t xml:space="preserve"> </w:t>
+      </w:r>
+      <w:r>
+        <w:t xml:space="preserve">if any </w:t>
+      </w:r>
+      <w:r>
+        <w:t xml:space="preserve">non-well </w:t>
+      </w:r>
+      <w:r>
+        <w:t xml:space="preserve">security </w:t>
+      </w:r>
+      <w:r>
+        <w:t>configured cookie</w:t>
+      </w:r>
+      <w:r>
+        <w:t xml:space="preserve"> was</w:t>
+      </w:r>
+      <w:r>
+        <w:t xml:space="preserve"> </w:t>
+      </w:r>
+      <w:r>
+        <w:t>found</w:t>
+      </w:r>
+      <w:r>
+        <w:t xml:space="preserve"> or not</w:t>
+      </w:r>
+      <w:r>
+        <w:t>:</w:t>
+      </w:r>
+    </w:p>
+    <w:p>
+      <w:pPr>
+        <w:jc w:val="center"/>
+      </w:pPr>
+      <w:r>
+        <w:rPr>
+          <w:noProof/>
+        </w:rPr>
+        <w:drawing>
+          <wp:inline distT="0" distB="0" distL="0" distR="0" wp14:anchorId="36D3F995" wp14:editId="100F6CC3">
+            <wp:extent cx="5760720" cy="1928495"/>
+            <wp:effectExtent l="38100" t="38100" r="87630" b="90805"/>
+            <wp:docPr id="10" name="Picture 10" descr="Text&#10;&#10;Description automatically generated"/>
+            <wp:cNvGraphicFramePr>
+              <a:graphicFrameLocks xmlns:a="http://schemas.openxmlformats.org/drawingml/2006/main" noChangeAspect="1"/>
+            </wp:cNvGraphicFramePr>
+            <a:graphic xmlns:a="http://schemas.openxmlformats.org/drawingml/2006/main">
+              <a:graphicData uri="http://schemas.openxmlformats.org/drawingml/2006/picture">
+                <pic:pic xmlns:pic="http://schemas.openxmlformats.org/drawingml/2006/picture">
+                  <pic:nvPicPr>
+                    <pic:cNvPr id="10" name="Picture 10" descr="Text&#10;&#10;Description automatically generated"/>
+                    <pic:cNvPicPr/>
+                  </pic:nvPicPr>
+                  <pic:blipFill>
+                    <a:blip r:embed="rId36">
+                      <a:extLst>
+                        <a:ext uri="{28A0092B-C50C-407E-A947-70E740481C1C}">
+                          <a14:useLocalDpi xmlns:a14="http://schemas.microsoft.com/office/drawing/2010/main" val="0"/>
+                        </a:ext>
+                      </a:extLst>
+                    </a:blip>
+                    <a:stretch>
+                      <a:fillRect/>
+                    </a:stretch>
+                  </pic:blipFill>
+                  <pic:spPr>
+                    <a:xfrm>
+                      <a:off x="0" y="0"/>
+                      <a:ext cx="5760720" cy="1928495"/>
+                    </a:xfrm>
+                    <a:prstGeom prst="rect">
+                      <a:avLst/>
+                    </a:prstGeom>
+                    <a:effectLst>
+                      <a:outerShdw blurRad="50800" dist="38100" dir="2700000" algn="tl" rotWithShape="0">
+                        <a:prstClr val="black">
+                          <a:alpha val="40000"/>
+                        </a:prstClr>
+                      </a:outerShdw>
+                    </a:effectLst>
+                  </pic:spPr>
+                </pic:pic>
+              </a:graphicData>
+            </a:graphic>
+          </wp:inline>
+        </w:drawing>
+      </w:r>
+    </w:p>
+    <w:p>
+      <w:pPr>
+        <w:pStyle w:val="Caption"/>
+        <w:jc w:val="center"/>
+      </w:pPr>
+      <w:r>
+        <w:t xml:space="preserve">Figure </w:t>
+      </w:r>
+      <w:r>
+        <w:fldChar w:fldCharType="begin"/>
+      </w:r>
+      <w:r>
+        <w:instrText xml:space="preserve"> SEQ Figure \* ARABIC </w:instrText>
+      </w:r>
+      <w:r>
+        <w:fldChar w:fldCharType="separate"/>
+      </w:r>
+      <w:r>
+        <w:rPr>
+          <w:noProof/>
+        </w:rPr>
+        <w:t>10</w:t>
+      </w:r>
+      <w:r>
+        <w:fldChar w:fldCharType="end"/>
+      </w:r>
+      <w:r>
+        <w:t>: Figure10.png</w:t>
       </w:r>
     </w:p>
     <w:p>
@@ -5614,7 +5829,13 @@
         <w:t xml:space="preserve">full </w:t>
       </w:r>
       <w:r>
-        <w:t xml:space="preserve">control regarding the </w:t>
+        <w:t xml:space="preserve">control </w:t>
+      </w:r>
+      <w:r>
+        <w:t xml:space="preserve">posture </w:t>
+      </w:r>
+      <w:r>
+        <w:t xml:space="preserve">regarding the </w:t>
       </w:r>
       <w:r>
         <w:t>product</w:t>
@@ -5623,19 +5844,13 @@
         <w:t xml:space="preserve"> delivered</w:t>
       </w:r>
       <w:r>
-        <w:t xml:space="preserve"> to ensure that new deliver</w:t>
-      </w:r>
-      <w:r>
-        <w:t>ed</w:t>
-      </w:r>
-      <w:r>
-        <w:t xml:space="preserve"> </w:t>
-      </w:r>
-      <w:r>
-        <w:t>product</w:t>
-      </w:r>
-      <w:r>
-        <w:t xml:space="preserve"> did not represent a security risk for the </w:t>
+        <w:t xml:space="preserve"> to ensure that </w:t>
+      </w:r>
+      <w:r>
+        <w:t xml:space="preserve">it </w:t>
+      </w:r>
+      <w:r>
+        <w:t xml:space="preserve">did not represent a security risk for the </w:t>
       </w:r>
       <w:r>
         <w:t>provider. This blog post provided technical hints</w:t>
@@ -5736,7 +5951,7 @@
           <w:numId w:val="4"/>
         </w:numPr>
       </w:pPr>
-      <w:hyperlink r:id="rId36" w:history="1">
+      <w:hyperlink r:id="rId37" w:history="1">
         <w:r>
           <w:rPr>
             <w:rStyle w:val="Hyperlink"/>
@@ -5756,7 +5971,7 @@
           <w:highlight w:val="yellow"/>
         </w:rPr>
       </w:pPr>
-      <w:hyperlink r:id="rId37" w:history="1">
+      <w:hyperlink r:id="rId38" w:history="1">
         <w:r>
           <w:rPr>
             <w:rStyle w:val="Hyperlink"/>
@@ -5785,7 +6000,7 @@
           <w:numId w:val="4"/>
         </w:numPr>
       </w:pPr>
-      <w:hyperlink r:id="rId38" w:history="1">
+      <w:hyperlink r:id="rId39" w:history="1">
         <w:r>
           <w:rPr>
             <w:rStyle w:val="Hyperlink"/>
@@ -5802,7 +6017,7 @@
           <w:numId w:val="4"/>
         </w:numPr>
       </w:pPr>
-      <w:hyperlink r:id="rId39" w:history="1">
+      <w:hyperlink r:id="rId40" w:history="1">
         <w:r>
           <w:rPr>
             <w:rStyle w:val="Hyperlink"/>
@@ -5819,7 +6034,7 @@
           <w:numId w:val="4"/>
         </w:numPr>
       </w:pPr>
-      <w:hyperlink r:id="rId40" w:history="1">
+      <w:hyperlink r:id="rId41" w:history="1">
         <w:r>
           <w:rPr>
             <w:rStyle w:val="Hyperlink"/>
@@ -5839,7 +6054,7 @@
           <w:numId w:val="4"/>
         </w:numPr>
       </w:pPr>
-      <w:hyperlink r:id="rId41" w:history="1">
+      <w:hyperlink r:id="rId42" w:history="1">
         <w:r>
           <w:rPr>
             <w:rStyle w:val="Hyperlink"/>
@@ -5856,7 +6071,7 @@
           <w:numId w:val="4"/>
         </w:numPr>
       </w:pPr>
-      <w:hyperlink r:id="rId42" w:history="1">
+      <w:hyperlink r:id="rId43" w:history="1">
         <w:r>
           <w:rPr>
             <w:rStyle w:val="Hyperlink"/>
@@ -5873,7 +6088,7 @@
           <w:numId w:val="4"/>
         </w:numPr>
       </w:pPr>
-      <w:hyperlink r:id="rId43" w:history="1">
+      <w:hyperlink r:id="rId44" w:history="1">
         <w:r>
           <w:rPr>
             <w:rStyle w:val="Hyperlink"/>
@@ -5890,7 +6105,7 @@
           <w:numId w:val="4"/>
         </w:numPr>
       </w:pPr>
-      <w:hyperlink r:id="rId44" w:history="1">
+      <w:hyperlink r:id="rId45" w:history="1">
         <w:r>
           <w:rPr>
             <w:rStyle w:val="Hyperlink"/>
@@ -5910,7 +6125,7 @@
           <w:numId w:val="4"/>
         </w:numPr>
       </w:pPr>
-      <w:hyperlink r:id="rId45" w:history="1">
+      <w:hyperlink r:id="rId46" w:history="1">
         <w:r>
           <w:rPr>
             <w:rStyle w:val="Hyperlink"/>
@@ -5930,7 +6145,7 @@
           <w:numId w:val="4"/>
         </w:numPr>
       </w:pPr>
-      <w:hyperlink r:id="rId46" w:history="1">
+      <w:hyperlink r:id="rId47" w:history="1">
         <w:r>
           <w:rPr>
             <w:rStyle w:val="Hyperlink"/>
@@ -5947,7 +6162,7 @@
           <w:numId w:val="4"/>
         </w:numPr>
       </w:pPr>
-      <w:hyperlink r:id="rId47" w:history="1">
+      <w:hyperlink r:id="rId48" w:history="1">
         <w:r>
           <w:rPr>
             <w:rStyle w:val="Hyperlink"/>
@@ -5964,7 +6179,7 @@
           <w:numId w:val="4"/>
         </w:numPr>
       </w:pPr>
-      <w:hyperlink r:id="rId48" w:history="1">
+      <w:hyperlink r:id="rId49" w:history="1">
         <w:r>
           <w:rPr>
             <w:rStyle w:val="Hyperlink"/>
@@ -5986,7 +6201,7 @@
           <w:u w:val="none"/>
         </w:rPr>
       </w:pPr>
-      <w:hyperlink r:id="rId49" w:history="1">
+      <w:hyperlink r:id="rId50" w:history="1">
         <w:r>
           <w:rPr>
             <w:rStyle w:val="Hyperlink"/>
@@ -6003,7 +6218,7 @@
           <w:numId w:val="4"/>
         </w:numPr>
       </w:pPr>
-      <w:hyperlink r:id="rId50" w:history="1">
+      <w:hyperlink r:id="rId51" w:history="1">
         <w:r>
           <w:rPr>
             <w:rStyle w:val="Hyperlink"/>
@@ -6023,7 +6238,7 @@
           <w:numId w:val="4"/>
         </w:numPr>
       </w:pPr>
-      <w:hyperlink r:id="rId51" w:history="1">
+      <w:hyperlink r:id="rId52" w:history="1">
         <w:r>
           <w:rPr>
             <w:rStyle w:val="Hyperlink"/>
@@ -6040,7 +6255,7 @@
           <w:numId w:val="4"/>
         </w:numPr>
       </w:pPr>
-      <w:hyperlink r:id="rId52" w:history="1">
+      <w:hyperlink r:id="rId53" w:history="1">
         <w:r>
           <w:rPr>
             <w:rStyle w:val="Hyperlink"/>
@@ -6057,7 +6272,7 @@
           <w:numId w:val="4"/>
         </w:numPr>
       </w:pPr>
-      <w:hyperlink r:id="rId53" w:history="1">
+      <w:hyperlink r:id="rId54" w:history="1">
         <w:r>
           <w:rPr>
             <w:rStyle w:val="Hyperlink"/>
@@ -6074,7 +6289,7 @@
           <w:numId w:val="4"/>
         </w:numPr>
       </w:pPr>
-      <w:hyperlink r:id="rId54" w:anchor="how-the-caa-rr-process-works" w:history="1">
+      <w:hyperlink r:id="rId55" w:anchor="how-the-caa-rr-process-works" w:history="1">
         <w:r>
           <w:rPr>
             <w:rStyle w:val="Hyperlink"/>
@@ -6091,7 +6306,7 @@
           <w:numId w:val="4"/>
         </w:numPr>
       </w:pPr>
-      <w:hyperlink r:id="rId55" w:history="1">
+      <w:hyperlink r:id="rId56" w:history="1">
         <w:r>
           <w:rPr>
             <w:rStyle w:val="Hyperlink"/>
@@ -6108,7 +6323,7 @@
           <w:numId w:val="4"/>
         </w:numPr>
       </w:pPr>
-      <w:hyperlink r:id="rId56" w:anchor="cookies" w:history="1">
+      <w:hyperlink r:id="rId57" w:anchor="cookies" w:history="1">
         <w:r>
           <w:rPr>
             <w:rStyle w:val="Hyperlink"/>
@@ -6125,7 +6340,7 @@
           <w:numId w:val="4"/>
         </w:numPr>
       </w:pPr>
-      <w:hyperlink r:id="rId57" w:history="1">
+      <w:hyperlink r:id="rId58" w:history="1">
         <w:r>
           <w:rPr>
             <w:rStyle w:val="Hyperlink"/>
@@ -6142,7 +6357,7 @@
           <w:numId w:val="4"/>
         </w:numPr>
       </w:pPr>
-      <w:hyperlink r:id="rId58" w:history="1">
+      <w:hyperlink r:id="rId59" w:history="1">
         <w:r>
           <w:rPr>
             <w:rStyle w:val="Hyperlink"/>
@@ -6159,10 +6374,28 @@
           <w:numId w:val="4"/>
         </w:numPr>
       </w:pPr>
+      <w:hyperlink r:id="rId60" w:history="1">
+        <w:r>
+          <w:rPr>
+            <w:rStyle w:val="Hyperlink"/>
+          </w:rPr>
+          <w:t>https://github.com/ExcelliumSA/PostDeploymentSecurityCheck-Study/blob/main/validate_cookie_properties.py</w:t>
+        </w:r>
+      </w:hyperlink>
+    </w:p>
+    <w:p>
+      <w:pPr>
+        <w:pStyle w:val="ListParagraph"/>
+      </w:pPr>
     </w:p>
     <w:p/>
     <w:sectPr>
-      <w:footerReference w:type="default" r:id="rId59"/>
+      <w:headerReference w:type="even" r:id="rId61"/>
+      <w:headerReference w:type="default" r:id="rId62"/>
+      <w:footerReference w:type="even" r:id="rId63"/>
+      <w:footerReference w:type="default" r:id="rId64"/>
+      <w:headerReference w:type="first" r:id="rId65"/>
+      <w:footerReference w:type="first" r:id="rId66"/>
       <w:pgSz w:w="11906" w:h="16838"/>
       <w:pgMar w:top="1417" w:right="1417" w:bottom="1417" w:left="1417" w:header="708" w:footer="708" w:gutter="0"/>
       <w:cols w:space="708"/>
@@ -6244,6 +6477,16 @@
 </file>
 
 <file path=word/footer1.xml><?xml version="1.0" encoding="utf-8"?>
+<w:ftr xmlns:wpc="http://schemas.microsoft.com/office/word/2010/wordprocessingCanvas" xmlns:cx="http://schemas.microsoft.com/office/drawing/2014/chartex" xmlns:cx1="http://schemas.microsoft.com/office/drawing/2015/9/8/chartex" xmlns:cx2="http://schemas.microsoft.com/office/drawing/2015/10/21/chartex" xmlns:cx3="http://schemas.microsoft.com/office/drawing/2016/5/9/chartex" xmlns:cx4="http://schemas.microsoft.com/office/drawing/2016/5/10/chartex" xmlns:cx5="http://schemas.microsoft.com/office/drawing/2016/5/11/chartex" xmlns:cx6="http://schemas.microsoft.com/office/drawing/2016/5/12/chartex" xmlns:cx7="http://schemas.microsoft.com/office/drawing/2016/5/13/chartex" xmlns:cx8="http://schemas.microsoft.com/office/drawing/2016/5/14/chartex" xmlns:mc="http://schemas.openxmlformats.org/markup-compatibility/2006" xmlns:aink="http://schemas.microsoft.com/office/drawing/2016/ink" xmlns:am3d="http://schemas.microsoft.com/office/drawing/2017/model3d" xmlns:o="urn:schemas-microsoft-com:office:office" xmlns:r="http://schemas.openxmlformats.org/officeDocument/2006/relationships" xmlns:m="http://schemas.openxmlformats.org/officeDocument/2006/math" xmlns:v="urn:schemas-microsoft-com:vml" xmlns:wp14="http://schemas.microsoft.com/office/word/2010/wordprocessingDrawing" xmlns:wp="http://schemas.openxmlformats.org/drawingml/2006/wordprocessingDrawing" xmlns:w10="urn:schemas-microsoft-com:office:word" xmlns:w="http://schemas.openxmlformats.org/wordprocessingml/2006/main" xmlns:w14="http://schemas.microsoft.com/office/word/2010/wordml" xmlns:w15="http://schemas.microsoft.com/office/word/2012/wordml" xmlns:w16cex="http://schemas.microsoft.com/office/word/2018/wordml/cex" xmlns:w16cid="http://schemas.microsoft.com/office/word/2016/wordml/cid" xmlns:w16="http://schemas.microsoft.com/office/word/2018/wordml" xmlns:w16sdtdh="http://schemas.microsoft.com/office/word/2020/wordml/sdtdatahash" xmlns:w16se="http://schemas.microsoft.com/office/word/2015/wordml/symex" xmlns:wpg="http://schemas.microsoft.com/office/word/2010/wordprocessingGroup" xmlns:wpi="http://schemas.microsoft.com/office/word/2010/wordprocessingInk" xmlns:wne="http://schemas.microsoft.com/office/word/2006/wordml" xmlns:wps="http://schemas.microsoft.com/office/word/2010/wordprocessingShape" mc:Ignorable="w14 w15 w16se w16cid w16 w16cex w16sdtdh wp14">
+  <w:p>
+    <w:pPr>
+      <w:pStyle w:val="Footer"/>
+    </w:pPr>
+  </w:p>
+</w:ftr>
+</file>
+
+<file path=word/footer2.xml><?xml version="1.0" encoding="utf-8"?>
 <w:ftr xmlns:wpc="http://schemas.microsoft.com/office/word/2010/wordprocessingCanvas" xmlns:cx="http://schemas.microsoft.com/office/drawing/2014/chartex" xmlns:cx1="http://schemas.microsoft.com/office/drawing/2015/9/8/chartex" xmlns:cx2="http://schemas.microsoft.com/office/drawing/2015/10/21/chartex" xmlns:cx3="http://schemas.microsoft.com/office/drawing/2016/5/9/chartex" xmlns:cx4="http://schemas.microsoft.com/office/drawing/2016/5/10/chartex" xmlns:cx5="http://schemas.microsoft.com/office/drawing/2016/5/11/chartex" xmlns:cx6="http://schemas.microsoft.com/office/drawing/2016/5/12/chartex" xmlns:cx7="http://schemas.microsoft.com/office/drawing/2016/5/13/chartex" xmlns:cx8="http://schemas.microsoft.com/office/drawing/2016/5/14/chartex" xmlns:mc="http://schemas.openxmlformats.org/markup-compatibility/2006" xmlns:aink="http://schemas.microsoft.com/office/drawing/2016/ink" xmlns:am3d="http://schemas.microsoft.com/office/drawing/2017/model3d" xmlns:o="urn:schemas-microsoft-com:office:office" xmlns:r="http://schemas.openxmlformats.org/officeDocument/2006/relationships" xmlns:m="http://schemas.openxmlformats.org/officeDocument/2006/math" xmlns:v="urn:schemas-microsoft-com:vml" xmlns:wp14="http://schemas.microsoft.com/office/word/2010/wordprocessingDrawing" xmlns:wp="http://schemas.openxmlformats.org/drawingml/2006/wordprocessingDrawing" xmlns:w10="urn:schemas-microsoft-com:office:word" xmlns:w="http://schemas.openxmlformats.org/wordprocessingml/2006/main" xmlns:w14="http://schemas.microsoft.com/office/word/2010/wordml" xmlns:w15="http://schemas.microsoft.com/office/word/2012/wordml" xmlns:w16cex="http://schemas.microsoft.com/office/word/2018/wordml/cex" xmlns:w16cid="http://schemas.microsoft.com/office/word/2016/wordml/cid" xmlns:w16="http://schemas.microsoft.com/office/word/2018/wordml" xmlns:w16sdtdh="http://schemas.microsoft.com/office/word/2020/wordml/sdtdatahash" xmlns:w16se="http://schemas.microsoft.com/office/word/2015/wordml/symex" xmlns:wpg="http://schemas.microsoft.com/office/word/2010/wordprocessingGroup" xmlns:wpi="http://schemas.microsoft.com/office/word/2010/wordprocessingInk" xmlns:wne="http://schemas.microsoft.com/office/word/2006/wordml" xmlns:wps="http://schemas.microsoft.com/office/word/2010/wordprocessingShape" mc:Ignorable="w14 w15 w16se w16cid w16 w16cex w16sdtdh wp14">
   <w:sdt>
     <w:sdtPr>
@@ -6374,6 +6617,16 @@
 </w:ftr>
 </file>
 
+<file path=word/footer3.xml><?xml version="1.0" encoding="utf-8"?>
+<w:ftr xmlns:wpc="http://schemas.microsoft.com/office/word/2010/wordprocessingCanvas" xmlns:cx="http://schemas.microsoft.com/office/drawing/2014/chartex" xmlns:cx1="http://schemas.microsoft.com/office/drawing/2015/9/8/chartex" xmlns:cx2="http://schemas.microsoft.com/office/drawing/2015/10/21/chartex" xmlns:cx3="http://schemas.microsoft.com/office/drawing/2016/5/9/chartex" xmlns:cx4="http://schemas.microsoft.com/office/drawing/2016/5/10/chartex" xmlns:cx5="http://schemas.microsoft.com/office/drawing/2016/5/11/chartex" xmlns:cx6="http://schemas.microsoft.com/office/drawing/2016/5/12/chartex" xmlns:cx7="http://schemas.microsoft.com/office/drawing/2016/5/13/chartex" xmlns:cx8="http://schemas.microsoft.com/office/drawing/2016/5/14/chartex" xmlns:mc="http://schemas.openxmlformats.org/markup-compatibility/2006" xmlns:aink="http://schemas.microsoft.com/office/drawing/2016/ink" xmlns:am3d="http://schemas.microsoft.com/office/drawing/2017/model3d" xmlns:o="urn:schemas-microsoft-com:office:office" xmlns:r="http://schemas.openxmlformats.org/officeDocument/2006/relationships" xmlns:m="http://schemas.openxmlformats.org/officeDocument/2006/math" xmlns:v="urn:schemas-microsoft-com:vml" xmlns:wp14="http://schemas.microsoft.com/office/word/2010/wordprocessingDrawing" xmlns:wp="http://schemas.openxmlformats.org/drawingml/2006/wordprocessingDrawing" xmlns:w10="urn:schemas-microsoft-com:office:word" xmlns:w="http://schemas.openxmlformats.org/wordprocessingml/2006/main" xmlns:w14="http://schemas.microsoft.com/office/word/2010/wordml" xmlns:w15="http://schemas.microsoft.com/office/word/2012/wordml" xmlns:w16cex="http://schemas.microsoft.com/office/word/2018/wordml/cex" xmlns:w16cid="http://schemas.microsoft.com/office/word/2016/wordml/cid" xmlns:w16="http://schemas.microsoft.com/office/word/2018/wordml" xmlns:w16sdtdh="http://schemas.microsoft.com/office/word/2020/wordml/sdtdatahash" xmlns:w16se="http://schemas.microsoft.com/office/word/2015/wordml/symex" xmlns:wpg="http://schemas.microsoft.com/office/word/2010/wordprocessingGroup" xmlns:wpi="http://schemas.microsoft.com/office/word/2010/wordprocessingInk" xmlns:wne="http://schemas.microsoft.com/office/word/2006/wordml" xmlns:wps="http://schemas.microsoft.com/office/word/2010/wordprocessingShape" mc:Ignorable="w14 w15 w16se w16cid w16 w16cex w16sdtdh wp14">
+  <w:p>
+    <w:pPr>
+      <w:pStyle w:val="Footer"/>
+    </w:pPr>
+  </w:p>
+</w:ftr>
+</file>
+
 <file path=word/footnotes.xml><?xml version="1.0" encoding="utf-8"?>
 <w:footnotes xmlns:wpc="http://schemas.microsoft.com/office/word/2010/wordprocessingCanvas" xmlns:cx="http://schemas.microsoft.com/office/drawing/2014/chartex" xmlns:cx1="http://schemas.microsoft.com/office/drawing/2015/9/8/chartex" xmlns:cx2="http://schemas.microsoft.com/office/drawing/2015/10/21/chartex" xmlns:cx3="http://schemas.microsoft.com/office/drawing/2016/5/9/chartex" xmlns:cx4="http://schemas.microsoft.com/office/drawing/2016/5/10/chartex" xmlns:cx5="http://schemas.microsoft.com/office/drawing/2016/5/11/chartex" xmlns:cx6="http://schemas.microsoft.com/office/drawing/2016/5/12/chartex" xmlns:cx7="http://schemas.microsoft.com/office/drawing/2016/5/13/chartex" xmlns:cx8="http://schemas.microsoft.com/office/drawing/2016/5/14/chartex" xmlns:mc="http://schemas.openxmlformats.org/markup-compatibility/2006" xmlns:aink="http://schemas.microsoft.com/office/drawing/2016/ink" xmlns:am3d="http://schemas.microsoft.com/office/drawing/2017/model3d" xmlns:o="urn:schemas-microsoft-com:office:office" xmlns:r="http://schemas.openxmlformats.org/officeDocument/2006/relationships" xmlns:m="http://schemas.openxmlformats.org/officeDocument/2006/math" xmlns:v="urn:schemas-microsoft-com:vml" xmlns:wp14="http://schemas.microsoft.com/office/word/2010/wordprocessingDrawing" xmlns:wp="http://schemas.openxmlformats.org/drawingml/2006/wordprocessingDrawing" xmlns:w10="urn:schemas-microsoft-com:office:word" xmlns:w="http://schemas.openxmlformats.org/wordprocessingml/2006/main" xmlns:w14="http://schemas.microsoft.com/office/word/2010/wordml" xmlns:w15="http://schemas.microsoft.com/office/word/2012/wordml" xmlns:w16cex="http://schemas.microsoft.com/office/word/2018/wordml/cex" xmlns:w16cid="http://schemas.microsoft.com/office/word/2016/wordml/cid" xmlns:w16="http://schemas.microsoft.com/office/word/2018/wordml" xmlns:w16sdtdh="http://schemas.microsoft.com/office/word/2020/wordml/sdtdatahash" xmlns:w16se="http://schemas.microsoft.com/office/word/2015/wordml/symex" xmlns:wpg="http://schemas.microsoft.com/office/word/2010/wordprocessingGroup" xmlns:wpi="http://schemas.microsoft.com/office/word/2010/wordprocessingInk" xmlns:wne="http://schemas.microsoft.com/office/word/2006/wordml" xmlns:wps="http://schemas.microsoft.com/office/word/2010/wordprocessingShape" mc:Ignorable="w14 w15 w16se w16cid w16 w16cex w16sdtdh wp14">
   <w:footnote w:type="separator" w:id="-1">
@@ -6404,6 +6657,36 @@
     </w:p>
   </w:footnote>
 </w:footnotes>
+</file>
+
+<file path=word/header1.xml><?xml version="1.0" encoding="utf-8"?>
+<w:hdr xmlns:wpc="http://schemas.microsoft.com/office/word/2010/wordprocessingCanvas" xmlns:cx="http://schemas.microsoft.com/office/drawing/2014/chartex" xmlns:cx1="http://schemas.microsoft.com/office/drawing/2015/9/8/chartex" xmlns:cx2="http://schemas.microsoft.com/office/drawing/2015/10/21/chartex" xmlns:cx3="http://schemas.microsoft.com/office/drawing/2016/5/9/chartex" xmlns:cx4="http://schemas.microsoft.com/office/drawing/2016/5/10/chartex" xmlns:cx5="http://schemas.microsoft.com/office/drawing/2016/5/11/chartex" xmlns:cx6="http://schemas.microsoft.com/office/drawing/2016/5/12/chartex" xmlns:cx7="http://schemas.microsoft.com/office/drawing/2016/5/13/chartex" xmlns:cx8="http://schemas.microsoft.com/office/drawing/2016/5/14/chartex" xmlns:mc="http://schemas.openxmlformats.org/markup-compatibility/2006" xmlns:aink="http://schemas.microsoft.com/office/drawing/2016/ink" xmlns:am3d="http://schemas.microsoft.com/office/drawing/2017/model3d" xmlns:o="urn:schemas-microsoft-com:office:office" xmlns:r="http://schemas.openxmlformats.org/officeDocument/2006/relationships" xmlns:m="http://schemas.openxmlformats.org/officeDocument/2006/math" xmlns:v="urn:schemas-microsoft-com:vml" xmlns:wp14="http://schemas.microsoft.com/office/word/2010/wordprocessingDrawing" xmlns:wp="http://schemas.openxmlformats.org/drawingml/2006/wordprocessingDrawing" xmlns:w10="urn:schemas-microsoft-com:office:word" xmlns:w="http://schemas.openxmlformats.org/wordprocessingml/2006/main" xmlns:w14="http://schemas.microsoft.com/office/word/2010/wordml" xmlns:w15="http://schemas.microsoft.com/office/word/2012/wordml" xmlns:w16cex="http://schemas.microsoft.com/office/word/2018/wordml/cex" xmlns:w16cid="http://schemas.microsoft.com/office/word/2016/wordml/cid" xmlns:w16="http://schemas.microsoft.com/office/word/2018/wordml" xmlns:w16sdtdh="http://schemas.microsoft.com/office/word/2020/wordml/sdtdatahash" xmlns:w16se="http://schemas.microsoft.com/office/word/2015/wordml/symex" xmlns:wpg="http://schemas.microsoft.com/office/word/2010/wordprocessingGroup" xmlns:wpi="http://schemas.microsoft.com/office/word/2010/wordprocessingInk" xmlns:wne="http://schemas.microsoft.com/office/word/2006/wordml" xmlns:wps="http://schemas.microsoft.com/office/word/2010/wordprocessingShape" mc:Ignorable="w14 w15 w16se w16cid w16 w16cex w16sdtdh wp14">
+  <w:p>
+    <w:pPr>
+      <w:pStyle w:val="Header"/>
+    </w:pPr>
+  </w:p>
+</w:hdr>
+</file>
+
+<file path=word/header2.xml><?xml version="1.0" encoding="utf-8"?>
+<w:hdr xmlns:wpc="http://schemas.microsoft.com/office/word/2010/wordprocessingCanvas" xmlns:cx="http://schemas.microsoft.com/office/drawing/2014/chartex" xmlns:cx1="http://schemas.microsoft.com/office/drawing/2015/9/8/chartex" xmlns:cx2="http://schemas.microsoft.com/office/drawing/2015/10/21/chartex" xmlns:cx3="http://schemas.microsoft.com/office/drawing/2016/5/9/chartex" xmlns:cx4="http://schemas.microsoft.com/office/drawing/2016/5/10/chartex" xmlns:cx5="http://schemas.microsoft.com/office/drawing/2016/5/11/chartex" xmlns:cx6="http://schemas.microsoft.com/office/drawing/2016/5/12/chartex" xmlns:cx7="http://schemas.microsoft.com/office/drawing/2016/5/13/chartex" xmlns:cx8="http://schemas.microsoft.com/office/drawing/2016/5/14/chartex" xmlns:mc="http://schemas.openxmlformats.org/markup-compatibility/2006" xmlns:aink="http://schemas.microsoft.com/office/drawing/2016/ink" xmlns:am3d="http://schemas.microsoft.com/office/drawing/2017/model3d" xmlns:o="urn:schemas-microsoft-com:office:office" xmlns:r="http://schemas.openxmlformats.org/officeDocument/2006/relationships" xmlns:m="http://schemas.openxmlformats.org/officeDocument/2006/math" xmlns:v="urn:schemas-microsoft-com:vml" xmlns:wp14="http://schemas.microsoft.com/office/word/2010/wordprocessingDrawing" xmlns:wp="http://schemas.openxmlformats.org/drawingml/2006/wordprocessingDrawing" xmlns:w10="urn:schemas-microsoft-com:office:word" xmlns:w="http://schemas.openxmlformats.org/wordprocessingml/2006/main" xmlns:w14="http://schemas.microsoft.com/office/word/2010/wordml" xmlns:w15="http://schemas.microsoft.com/office/word/2012/wordml" xmlns:w16cex="http://schemas.microsoft.com/office/word/2018/wordml/cex" xmlns:w16cid="http://schemas.microsoft.com/office/word/2016/wordml/cid" xmlns:w16="http://schemas.microsoft.com/office/word/2018/wordml" xmlns:w16sdtdh="http://schemas.microsoft.com/office/word/2020/wordml/sdtdatahash" xmlns:w16se="http://schemas.microsoft.com/office/word/2015/wordml/symex" xmlns:wpg="http://schemas.microsoft.com/office/word/2010/wordprocessingGroup" xmlns:wpi="http://schemas.microsoft.com/office/word/2010/wordprocessingInk" xmlns:wne="http://schemas.microsoft.com/office/word/2006/wordml" xmlns:wps="http://schemas.microsoft.com/office/word/2010/wordprocessingShape" mc:Ignorable="w14 w15 w16se w16cid w16 w16cex w16sdtdh wp14">
+  <w:p>
+    <w:pPr>
+      <w:pStyle w:val="Header"/>
+    </w:pPr>
+  </w:p>
+</w:hdr>
+</file>
+
+<file path=word/header3.xml><?xml version="1.0" encoding="utf-8"?>
+<w:hdr xmlns:wpc="http://schemas.microsoft.com/office/word/2010/wordprocessingCanvas" xmlns:cx="http://schemas.microsoft.com/office/drawing/2014/chartex" xmlns:cx1="http://schemas.microsoft.com/office/drawing/2015/9/8/chartex" xmlns:cx2="http://schemas.microsoft.com/office/drawing/2015/10/21/chartex" xmlns:cx3="http://schemas.microsoft.com/office/drawing/2016/5/9/chartex" xmlns:cx4="http://schemas.microsoft.com/office/drawing/2016/5/10/chartex" xmlns:cx5="http://schemas.microsoft.com/office/drawing/2016/5/11/chartex" xmlns:cx6="http://schemas.microsoft.com/office/drawing/2016/5/12/chartex" xmlns:cx7="http://schemas.microsoft.com/office/drawing/2016/5/13/chartex" xmlns:cx8="http://schemas.microsoft.com/office/drawing/2016/5/14/chartex" xmlns:mc="http://schemas.openxmlformats.org/markup-compatibility/2006" xmlns:aink="http://schemas.microsoft.com/office/drawing/2016/ink" xmlns:am3d="http://schemas.microsoft.com/office/drawing/2017/model3d" xmlns:o="urn:schemas-microsoft-com:office:office" xmlns:r="http://schemas.openxmlformats.org/officeDocument/2006/relationships" xmlns:m="http://schemas.openxmlformats.org/officeDocument/2006/math" xmlns:v="urn:schemas-microsoft-com:vml" xmlns:wp14="http://schemas.microsoft.com/office/word/2010/wordprocessingDrawing" xmlns:wp="http://schemas.openxmlformats.org/drawingml/2006/wordprocessingDrawing" xmlns:w10="urn:schemas-microsoft-com:office:word" xmlns:w="http://schemas.openxmlformats.org/wordprocessingml/2006/main" xmlns:w14="http://schemas.microsoft.com/office/word/2010/wordml" xmlns:w15="http://schemas.microsoft.com/office/word/2012/wordml" xmlns:w16cex="http://schemas.microsoft.com/office/word/2018/wordml/cex" xmlns:w16cid="http://schemas.microsoft.com/office/word/2016/wordml/cid" xmlns:w16="http://schemas.microsoft.com/office/word/2018/wordml" xmlns:w16sdtdh="http://schemas.microsoft.com/office/word/2020/wordml/sdtdatahash" xmlns:w16se="http://schemas.microsoft.com/office/word/2015/wordml/symex" xmlns:wpg="http://schemas.microsoft.com/office/word/2010/wordprocessingGroup" xmlns:wpi="http://schemas.microsoft.com/office/word/2010/wordprocessingInk" xmlns:wne="http://schemas.microsoft.com/office/word/2006/wordml" xmlns:wps="http://schemas.microsoft.com/office/word/2010/wordprocessingShape" mc:Ignorable="w14 w15 w16se w16cid w16 w16cex w16sdtdh wp14">
+  <w:p>
+    <w:pPr>
+      <w:pStyle w:val="Header"/>
+    </w:pPr>
+  </w:p>
+</w:hdr>
 </file>
 
 <file path=word/numbering.xml><?xml version="1.0" encoding="utf-8"?>
@@ -8474,10 +8757,6 @@
 </file>
 
 <file path=customXml/item1.xml><?xml version="1.0" encoding="utf-8"?>
-<b:Sources xmlns:b="http://schemas.openxmlformats.org/officeDocument/2006/bibliography" xmlns="http://schemas.openxmlformats.org/officeDocument/2006/bibliography" SelectedStyle="\APA.XSL" StyleName="APA"/>
-</file>
-
-<file path=customXml/item2.xml><?xml version="1.0" encoding="utf-8"?>
 <?mso-contentType ?>
 <FormTemplates xmlns="http://schemas.microsoft.com/sharepoint/v3/contenttype/forms">
   <Display>DocumentLibraryForm</Display>
@@ -8486,7 +8765,7 @@
 </FormTemplates>
 </file>
 
-<file path=customXml/item3.xml><?xml version="1.0" encoding="utf-8"?>
+<file path=customXml/item2.xml><?xml version="1.0" encoding="utf-8"?>
 <p:properties xmlns:p="http://schemas.microsoft.com/office/2006/metadata/properties" xmlns:xsi="http://www.w3.org/2001/XMLSchema-instance" xmlns:pc="http://schemas.microsoft.com/office/infopath/2007/PartnerControls">
   <documentManagement>
     <Attachedfiles xmlns="02b48c24-590e-4651-bf89-1c80665057f0" xsi:nil="true"/>
@@ -8502,6 +8781,10 @@
     <XLMClientCompany xmlns="02b48c24-590e-4651-bf89-1c80665057f0">XLM</XLMClientCompany>
   </documentManagement>
 </p:properties>
+</file>
+
+<file path=customXml/item3.xml><?xml version="1.0" encoding="utf-8"?>
+<b:Sources xmlns:b="http://schemas.openxmlformats.org/officeDocument/2006/bibliography" xmlns="http://schemas.openxmlformats.org/officeDocument/2006/bibliography" SelectedStyle="\APA.XSL" StyleName="APA"/>
 </file>
 
 <file path=customXml/item4.xml><?xml version="1.0" encoding="utf-8"?>
@@ -8755,14 +9038,6 @@
 </file>
 
 <file path=customXml/itemProps1.xml><?xml version="1.0" encoding="utf-8"?>
-<ds:datastoreItem xmlns:ds="http://schemas.openxmlformats.org/officeDocument/2006/customXml" ds:itemID="{091E5545-3A12-4793-B338-B5027C424624}">
-  <ds:schemaRefs>
-    <ds:schemaRef ds:uri="http://schemas.openxmlformats.org/officeDocument/2006/bibliography"/>
-  </ds:schemaRefs>
-</ds:datastoreItem>
-</file>
-
-<file path=customXml/itemProps2.xml><?xml version="1.0" encoding="utf-8"?>
 <ds:datastoreItem xmlns:ds="http://schemas.openxmlformats.org/officeDocument/2006/customXml" ds:itemID="{B3A059B6-1361-4E2B-85AF-A77B49B85E11}">
   <ds:schemaRefs>
     <ds:schemaRef ds:uri="http://schemas.microsoft.com/sharepoint/v3/contenttype/forms"/>
@@ -8770,12 +9045,20 @@
 </ds:datastoreItem>
 </file>
 
-<file path=customXml/itemProps3.xml><?xml version="1.0" encoding="utf-8"?>
+<file path=customXml/itemProps2.xml><?xml version="1.0" encoding="utf-8"?>
 <ds:datastoreItem xmlns:ds="http://schemas.openxmlformats.org/officeDocument/2006/customXml" ds:itemID="{A13D6032-54F5-401F-81EB-B3F8B3B9E4B4}">
   <ds:schemaRefs>
     <ds:schemaRef ds:uri="http://schemas.microsoft.com/office/2006/metadata/properties"/>
     <ds:schemaRef ds:uri="http://schemas.microsoft.com/office/infopath/2007/PartnerControls"/>
     <ds:schemaRef ds:uri="02b48c24-590e-4651-bf89-1c80665057f0"/>
+  </ds:schemaRefs>
+</ds:datastoreItem>
+</file>
+
+<file path=customXml/itemProps3.xml><?xml version="1.0" encoding="utf-8"?>
+<ds:datastoreItem xmlns:ds="http://schemas.openxmlformats.org/officeDocument/2006/customXml" ds:itemID="{091E5545-3A12-4793-B338-B5027C424624}">
+  <ds:schemaRefs>
+    <ds:schemaRef ds:uri="http://schemas.openxmlformats.org/officeDocument/2006/bibliography"/>
   </ds:schemaRefs>
 </ds:datastoreItem>
 </file>

</xml_diff>

<commit_message>
Finalize the blog post and sent it to review process
</commit_message>
<xml_diff>
--- a/post/BlogPostDeploymentSecurityCheck.docx
+++ b/post/BlogPostDeploymentSecurityCheck.docx
@@ -394,6 +394,15 @@
         <w:lastRenderedPageBreak/>
         <w:t>Introduction</w:t>
       </w:r>
+      <w:r>
+        <w:t xml:space="preserve"> – </w:t>
+      </w:r>
+      <w:r>
+        <w:t>R</w:t>
+      </w:r>
+      <w:r>
+        <w:t>ising of the Continuous deployment</w:t>
+      </w:r>
     </w:p>
     <w:p>
       <w:r>
@@ -497,7 +506,7 @@
         <w:t>ontinuous deployment</w:t>
       </w:r>
       <w:r>
-        <w:t xml:space="preserve"> activity </w:t>
+        <w:t xml:space="preserve"> </w:t>
       </w:r>
       <w:r>
         <w:t>has</w:t>
@@ -4407,7 +4416,13 @@
         <w:t xml:space="preserve"> </w:t>
       </w:r>
       <w:r>
-        <w:t xml:space="preserve">docker image containing the tools, </w:t>
+        <w:t xml:space="preserve">docker image </w:t>
+      </w:r>
+      <w:r>
+        <w:t xml:space="preserve">[25] </w:t>
+      </w:r>
+      <w:r>
+        <w:t xml:space="preserve">containing the tools, </w:t>
       </w:r>
       <w:r>
         <w:t xml:space="preserve">the </w:t>
@@ -4856,15 +4871,7 @@
         <w:t xml:space="preserve">The following command line </w:t>
       </w:r>
       <w:r>
-        <w:t>leverage the tool, named “</w:t>
-      </w:r>
-      <w:proofErr w:type="spellStart"/>
-      <w:r>
-        <w:t>exiftool</w:t>
-      </w:r>
-      <w:proofErr w:type="spellEnd"/>
-      <w:r>
-        <w:t>” [17], to verify i</w:t>
+        <w:t>leverage the tool, named “exiftool” [17], to verify i</w:t>
       </w:r>
       <w:r>
         <w:t>f</w:t>
@@ -5180,48 +5187,24 @@
           <w:lang w:val="fr-BE"/>
         </w:rPr>
       </w:pPr>
-      <w:proofErr w:type="spellStart"/>
       <w:r>
         <w:rPr>
           <w:lang w:val="fr-BE"/>
         </w:rPr>
-        <w:t>Extract</w:t>
-      </w:r>
-      <w:proofErr w:type="spellEnd"/>
+        <w:t xml:space="preserve">Extract from </w:t>
+      </w:r>
       <w:r>
         <w:rPr>
           <w:lang w:val="fr-BE"/>
         </w:rPr>
-        <w:t xml:space="preserve"> </w:t>
-      </w:r>
-      <w:proofErr w:type="spellStart"/>
+        <w:t>Gandi</w:t>
+      </w:r>
       <w:r>
         <w:rPr>
           <w:lang w:val="fr-BE"/>
         </w:rPr>
-        <w:t>from</w:t>
-      </w:r>
-      <w:proofErr w:type="spellEnd"/>
-      <w:r>
-        <w:rPr>
-          <w:lang w:val="fr-BE"/>
-        </w:rPr>
-        <w:t xml:space="preserve"> </w:t>
-      </w:r>
-      <w:proofErr w:type="spellStart"/>
-      <w:r>
-        <w:rPr>
-          <w:lang w:val="fr-BE"/>
-        </w:rPr>
-        <w:t>Gandi</w:t>
-      </w:r>
-      <w:r>
-        <w:rPr>
-          <w:lang w:val="fr-BE"/>
-        </w:rPr>
         <w:t>.nets</w:t>
       </w:r>
-      <w:proofErr w:type="spellEnd"/>
       <w:r>
         <w:rPr>
           <w:lang w:val="fr-BE"/>
@@ -5289,15 +5272,7 @@
         <w:t>Extract f</w:t>
       </w:r>
       <w:r>
-        <w:t xml:space="preserve">rom the </w:t>
-      </w:r>
-      <w:proofErr w:type="spellStart"/>
-      <w:r>
-        <w:t>Digicert</w:t>
-      </w:r>
-      <w:proofErr w:type="spellEnd"/>
-      <w:r>
-        <w:t xml:space="preserve"> documentation page [19]</w:t>
+        <w:t>rom the Digicert documentation page [19]</w:t>
       </w:r>
       <w:r>
         <w:t>:</w:t>
@@ -5632,10 +5607,7 @@
         <w:t xml:space="preserve"> to apply the validations</w:t>
       </w:r>
       <w:r>
-        <w:t xml:space="preserve"> - </w:t>
-      </w:r>
-      <w:r>
-        <w:t>the</w:t>
+        <w:t xml:space="preserve"> - the</w:t>
       </w:r>
       <w:r>
         <w:t xml:space="preserve"> return code can be used</w:t>
@@ -6373,6 +6345,11 @@
           <w:ilvl w:val="0"/>
           <w:numId w:val="4"/>
         </w:numPr>
+        <w:rPr>
+          <w:rStyle w:val="Hyperlink"/>
+          <w:color w:val="auto"/>
+          <w:u w:val="none"/>
+        </w:rPr>
       </w:pPr>
       <w:hyperlink r:id="rId60" w:history="1">
         <w:r>
@@ -6386,16 +6363,42 @@
     <w:p>
       <w:pPr>
         <w:pStyle w:val="ListParagraph"/>
+        <w:numPr>
+          <w:ilvl w:val="0"/>
+          <w:numId w:val="4"/>
+        </w:numPr>
+      </w:pPr>
+      <w:hyperlink r:id="rId61" w:history="1">
+        <w:r>
+          <w:rPr>
+            <w:rStyle w:val="Hyperlink"/>
+          </w:rPr>
+          <w:t>https://github.com/ExcelliumSA/PostDeploymentSecurityCheck-Study#utility-docker-image</w:t>
+        </w:r>
+      </w:hyperlink>
+    </w:p>
+    <w:p>
+      <w:pPr>
+        <w:pStyle w:val="ListParagraph"/>
+        <w:numPr>
+          <w:ilvl w:val="0"/>
+          <w:numId w:val="4"/>
+        </w:numPr>
+      </w:pPr>
+    </w:p>
+    <w:p>
+      <w:pPr>
+        <w:pStyle w:val="ListParagraph"/>
       </w:pPr>
     </w:p>
     <w:p/>
     <w:sectPr>
-      <w:headerReference w:type="even" r:id="rId61"/>
-      <w:headerReference w:type="default" r:id="rId62"/>
-      <w:footerReference w:type="even" r:id="rId63"/>
-      <w:footerReference w:type="default" r:id="rId64"/>
-      <w:headerReference w:type="first" r:id="rId65"/>
-      <w:footerReference w:type="first" r:id="rId66"/>
+      <w:headerReference w:type="even" r:id="rId62"/>
+      <w:headerReference w:type="default" r:id="rId63"/>
+      <w:footerReference w:type="even" r:id="rId64"/>
+      <w:footerReference w:type="default" r:id="rId65"/>
+      <w:headerReference w:type="first" r:id="rId66"/>
+      <w:footerReference w:type="first" r:id="rId67"/>
       <w:pgSz w:w="11906" w:h="16838"/>
       <w:pgMar w:top="1417" w:right="1417" w:bottom="1417" w:left="1417" w:header="708" w:footer="708" w:gutter="0"/>
       <w:cols w:space="708"/>
@@ -8757,15 +8760,6 @@
 </file>
 
 <file path=customXml/item1.xml><?xml version="1.0" encoding="utf-8"?>
-<?mso-contentType ?>
-<FormTemplates xmlns="http://schemas.microsoft.com/sharepoint/v3/contenttype/forms">
-  <Display>DocumentLibraryForm</Display>
-  <Edit>DocumentLibraryForm</Edit>
-  <New>DocumentLibraryForm</New>
-</FormTemplates>
-</file>
-
-<file path=customXml/item2.xml><?xml version="1.0" encoding="utf-8"?>
 <p:properties xmlns:p="http://schemas.microsoft.com/office/2006/metadata/properties" xmlns:xsi="http://www.w3.org/2001/XMLSchema-instance" xmlns:pc="http://schemas.microsoft.com/office/infopath/2007/PartnerControls">
   <documentManagement>
     <Attachedfiles xmlns="02b48c24-590e-4651-bf89-1c80665057f0" xsi:nil="true"/>
@@ -8783,8 +8777,17 @@
 </p:properties>
 </file>
 
+<file path=customXml/item2.xml><?xml version="1.0" encoding="utf-8"?>
+<b:Sources xmlns:b="http://schemas.openxmlformats.org/officeDocument/2006/bibliography" xmlns="http://schemas.openxmlformats.org/officeDocument/2006/bibliography" SelectedStyle="\APA.XSL" StyleName="APA"/>
+</file>
+
 <file path=customXml/item3.xml><?xml version="1.0" encoding="utf-8"?>
-<b:Sources xmlns:b="http://schemas.openxmlformats.org/officeDocument/2006/bibliography" xmlns="http://schemas.openxmlformats.org/officeDocument/2006/bibliography" SelectedStyle="\APA.XSL" StyleName="APA"/>
+<?mso-contentType ?>
+<FormTemplates xmlns="http://schemas.microsoft.com/sharepoint/v3/contenttype/forms">
+  <Display>DocumentLibraryForm</Display>
+  <Edit>DocumentLibraryForm</Edit>
+  <New>DocumentLibraryForm</New>
+</FormTemplates>
 </file>
 
 <file path=customXml/item4.xml><?xml version="1.0" encoding="utf-8"?>
@@ -9038,14 +9041,6 @@
 </file>
 
 <file path=customXml/itemProps1.xml><?xml version="1.0" encoding="utf-8"?>
-<ds:datastoreItem xmlns:ds="http://schemas.openxmlformats.org/officeDocument/2006/customXml" ds:itemID="{B3A059B6-1361-4E2B-85AF-A77B49B85E11}">
-  <ds:schemaRefs>
-    <ds:schemaRef ds:uri="http://schemas.microsoft.com/sharepoint/v3/contenttype/forms"/>
-  </ds:schemaRefs>
-</ds:datastoreItem>
-</file>
-
-<file path=customXml/itemProps2.xml><?xml version="1.0" encoding="utf-8"?>
 <ds:datastoreItem xmlns:ds="http://schemas.openxmlformats.org/officeDocument/2006/customXml" ds:itemID="{A13D6032-54F5-401F-81EB-B3F8B3B9E4B4}">
   <ds:schemaRefs>
     <ds:schemaRef ds:uri="http://schemas.microsoft.com/office/2006/metadata/properties"/>
@@ -9055,10 +9050,18 @@
 </ds:datastoreItem>
 </file>
 
-<file path=customXml/itemProps3.xml><?xml version="1.0" encoding="utf-8"?>
+<file path=customXml/itemProps2.xml><?xml version="1.0" encoding="utf-8"?>
 <ds:datastoreItem xmlns:ds="http://schemas.openxmlformats.org/officeDocument/2006/customXml" ds:itemID="{091E5545-3A12-4793-B338-B5027C424624}">
   <ds:schemaRefs>
     <ds:schemaRef ds:uri="http://schemas.openxmlformats.org/officeDocument/2006/bibliography"/>
+  </ds:schemaRefs>
+</ds:datastoreItem>
+</file>
+
+<file path=customXml/itemProps3.xml><?xml version="1.0" encoding="utf-8"?>
+<ds:datastoreItem xmlns:ds="http://schemas.openxmlformats.org/officeDocument/2006/customXml" ds:itemID="{B3A059B6-1361-4E2B-85AF-A77B49B85E11}">
+  <ds:schemaRefs>
+    <ds:schemaRef ds:uri="http://schemas.microsoft.com/sharepoint/v3/contenttype/forms"/>
   </ds:schemaRefs>
 </ds:datastoreItem>
 </file>

</xml_diff>